<commit_message>
revisi matriks no 3
</commit_message>
<xml_diff>
--- a/aktualisasi/aktual.docx
+++ b/aktualisasi/aktual.docx
@@ -3445,7 +3445,6 @@
         <w:t xml:space="preserve"> </w:t>
       </w:r>
       <w:proofErr w:type="spellStart"/>
-      <w:proofErr w:type="gramStart"/>
       <w:r>
         <w:rPr>
           <w:rFonts w:ascii="Arial" w:eastAsia="Calibri" w:hAnsi="Arial" w:cs="Arial"/>
@@ -3474,7 +3473,6 @@
         <w:t>s</w:t>
       </w:r>
       <w:proofErr w:type="spellEnd"/>
-      <w:proofErr w:type="gramEnd"/>
       <w:r>
         <w:rPr>
           <w:rFonts w:ascii="Arial" w:eastAsia="Calibri" w:hAnsi="Arial" w:cs="Arial"/>
@@ -3494,7 +3492,6 @@
         <w:t xml:space="preserve"> </w:t>
       </w:r>
       <w:proofErr w:type="spellStart"/>
-      <w:proofErr w:type="gramStart"/>
       <w:r>
         <w:rPr>
           <w:rFonts w:ascii="Arial" w:eastAsia="Calibri" w:hAnsi="Arial" w:cs="Arial"/>
@@ -3523,7 +3520,6 @@
         <w:t>u</w:t>
       </w:r>
       <w:proofErr w:type="spellEnd"/>
-      <w:proofErr w:type="gramEnd"/>
       <w:r>
         <w:rPr>
           <w:rFonts w:ascii="Arial" w:eastAsia="Calibri" w:hAnsi="Arial" w:cs="Arial"/>
@@ -3750,25 +3746,7 @@
           <w:sz w:val="24"/>
           <w:szCs w:val="24"/>
         </w:rPr>
-        <w:t xml:space="preserve">Letkol Adm Ismid Priatnadi Laga Lesmana, S.E., </w:t>
-      </w:r>
-      <w:proofErr w:type="gramStart"/>
-      <w:r>
-        <w:rPr>
-          <w:rFonts w:ascii="Arial" w:eastAsia="Calibri" w:hAnsi="Arial" w:cs="Arial"/>
-          <w:sz w:val="24"/>
-          <w:szCs w:val="24"/>
-        </w:rPr>
-        <w:t>M.Han</w:t>
-      </w:r>
-      <w:proofErr w:type="gramEnd"/>
-      <w:r>
-        <w:rPr>
-          <w:rFonts w:ascii="Arial" w:eastAsia="Calibri" w:hAnsi="Arial" w:cs="Arial"/>
-          <w:sz w:val="24"/>
-          <w:szCs w:val="24"/>
-        </w:rPr>
-        <w:t>.</w:t>
+        <w:t>Letkol Adm Ismid Priatnadi Laga Lesmana, S.E., M.Han.</w:t>
       </w:r>
     </w:p>
     <w:p>
@@ -5272,9 +5250,8 @@
           <w:szCs w:val="24"/>
           <w:lang w:val="fr-FR"/>
         </w:rPr>
-        <w:t>A.</w:t>
-      </w:r>
-      <w:proofErr w:type="gramStart"/>
+        <w:t>A.Md.</w:t>
+      </w:r>
       <w:r>
         <w:rPr>
           <w:rFonts w:ascii="Arial" w:eastAsia="Calibri" w:hAnsi="Arial" w:cs="Arial"/>
@@ -5282,19 +5259,9 @@
           <w:szCs w:val="24"/>
           <w:lang w:val="fr-FR"/>
         </w:rPr>
-        <w:t>Md.</w:t>
-      </w:r>
-      <w:r>
-        <w:rPr>
-          <w:rFonts w:ascii="Arial" w:eastAsia="Calibri" w:hAnsi="Arial" w:cs="Arial"/>
-          <w:sz w:val="24"/>
-          <w:szCs w:val="24"/>
-          <w:lang w:val="fr-FR"/>
-        </w:rPr>
         <w:t>Kom</w:t>
       </w:r>
       <w:proofErr w:type="spellEnd"/>
-      <w:proofErr w:type="gramEnd"/>
       <w:r>
         <w:rPr>
           <w:rFonts w:ascii="Arial" w:eastAsia="Calibri" w:hAnsi="Arial" w:cs="Arial"/>
@@ -9931,7 +9898,6 @@
         <w:t xml:space="preserve"> </w:t>
       </w:r>
       <w:proofErr w:type="spellStart"/>
-      <w:proofErr w:type="gramStart"/>
       <w:r>
         <w:rPr>
           <w:rFonts w:ascii="Arial" w:hAnsi="Arial" w:cs="Arial"/>
@@ -9971,7 +9937,6 @@
         <w:t>Optimalisasi</w:t>
       </w:r>
       <w:proofErr w:type="spellEnd"/>
-      <w:proofErr w:type="gramEnd"/>
       <w:r>
         <w:rPr>
           <w:rFonts w:ascii="Arial" w:hAnsi="Arial" w:cs="Arial"/>
@@ -10169,7 +10134,6 @@
         <w:t xml:space="preserve"> </w:t>
       </w:r>
       <w:proofErr w:type="spellStart"/>
-      <w:proofErr w:type="gramStart"/>
       <w:r>
         <w:rPr>
           <w:rFonts w:ascii="Arial" w:hAnsi="Arial" w:cs="Arial"/>
@@ -10209,7 +10173,6 @@
         <w:t>Optimalisasi</w:t>
       </w:r>
       <w:proofErr w:type="spellEnd"/>
-      <w:proofErr w:type="gramEnd"/>
       <w:r>
         <w:rPr>
           <w:rFonts w:ascii="Arial" w:hAnsi="Arial" w:cs="Arial"/>
@@ -10752,7 +10715,6 @@
         <w:t xml:space="preserve"> </w:t>
       </w:r>
       <w:proofErr w:type="spellStart"/>
-      <w:proofErr w:type="gramStart"/>
       <w:r>
         <w:rPr>
           <w:rFonts w:ascii="Arial" w:hAnsi="Arial" w:cs="Arial"/>
@@ -10792,7 +10754,6 @@
         <w:t>Optimalisasi</w:t>
       </w:r>
       <w:proofErr w:type="spellEnd"/>
-      <w:proofErr w:type="gramEnd"/>
       <w:r>
         <w:rPr>
           <w:rFonts w:ascii="Arial" w:hAnsi="Arial" w:cs="Arial"/>
@@ -30208,6 +30169,13 @@
                 <w:rFonts w:ascii="Arial" w:hAnsi="Arial" w:cs="Arial"/>
                 <w:lang w:val="sv-SE"/>
               </w:rPr>
+              <w:t>i</w:t>
+            </w:r>
+            <w:r>
+              <w:rPr>
+                <w:rFonts w:ascii="Arial" w:hAnsi="Arial" w:cs="Arial"/>
+                <w:lang w:val="sv-SE"/>
+              </w:rPr>
               <w:t xml:space="preserve"> arsip</w:t>
             </w:r>
             <w:r>
@@ -30270,17 +30238,13 @@
             <w:r>
               <w:rPr>
                 <w:rFonts w:ascii="Arial" w:hAnsi="Arial" w:cs="Arial"/>
-                <w:i/>
-                <w:iCs/>
                 <w:lang w:val="sv-SE"/>
               </w:rPr>
-              <w:t>draft</w:t>
-            </w:r>
-            <w:r>
-              <w:rPr>
-                <w:rFonts w:ascii="Arial" w:hAnsi="Arial" w:cs="Arial"/>
-                <w:i/>
-                <w:iCs/>
+              <w:t>draf</w:t>
+            </w:r>
+            <w:r>
+              <w:rPr>
+                <w:rFonts w:ascii="Arial" w:hAnsi="Arial" w:cs="Arial"/>
                 <w:lang w:val="sv-SE"/>
               </w:rPr>
               <w:t xml:space="preserve"> </w:t>
@@ -35067,12 +35031,18 @@
       <w:r>
         <w:rPr>
           <w:rFonts w:ascii="Arial" w:hAnsi="Arial" w:cs="Arial"/>
-          <w:i/>
-          <w:iCs/>
-          <w:sz w:val="24"/>
-          <w:szCs w:val="24"/>
-        </w:rPr>
-        <w:t xml:space="preserve">draft </w:t>
+          <w:sz w:val="24"/>
+          <w:szCs w:val="24"/>
+        </w:rPr>
+        <w:t>draf</w:t>
+      </w:r>
+      <w:r>
+        <w:rPr>
+          <w:rFonts w:ascii="Arial" w:hAnsi="Arial" w:cs="Arial"/>
+          <w:sz w:val="24"/>
+          <w:szCs w:val="24"/>
+        </w:rPr>
+        <w:t xml:space="preserve"> </w:t>
       </w:r>
       <w:r>
         <w:rPr>

</xml_diff>

<commit_message>
revisi daftar tabel + daftar gambar
</commit_message>
<xml_diff>
--- a/aktualisasi/aktual.docx
+++ b/aktualisasi/aktual.docx
@@ -7688,12 +7688,36 @@
     <w:p>
       <w:pPr>
         <w:pStyle w:val="Style1"/>
+        <w:rPr>
+          <w:noProof/>
+        </w:rPr>
       </w:pPr>
       <w:bookmarkStart w:id="4" w:name="_Toc208909757"/>
       <w:r>
         <w:t>DAFTAR TABEL</w:t>
       </w:r>
       <w:bookmarkEnd w:id="4"/>
+      <w:r>
+        <w:rPr>
+          <w:rFonts w:eastAsia="Calibri"/>
+          <w:lang w:val="sv-SE"/>
+        </w:rPr>
+        <w:fldChar w:fldCharType="begin"/>
+      </w:r>
+      <w:r>
+        <w:rPr>
+          <w:rFonts w:eastAsia="Calibri"/>
+          <w:lang w:val="sv-SE"/>
+        </w:rPr>
+        <w:instrText xml:space="preserve"> TOC \h \z \c "Tabel" </w:instrText>
+      </w:r>
+      <w:r>
+        <w:rPr>
+          <w:rFonts w:eastAsia="Calibri"/>
+          <w:lang w:val="sv-SE"/>
+        </w:rPr>
+        <w:fldChar w:fldCharType="separate"/>
+      </w:r>
     </w:p>
     <w:p>
       <w:pPr>
@@ -7711,38 +7735,14 @@
           <w14:ligatures w14:val="standardContextual"/>
         </w:rPr>
       </w:pPr>
-      <w:r>
-        <w:rPr>
-          <w:rFonts w:eastAsia="Calibri" w:cs="Arial"/>
-          <w:szCs w:val="24"/>
-          <w:lang w:val="sv-SE"/>
-        </w:rPr>
-        <w:fldChar w:fldCharType="begin"/>
-      </w:r>
-      <w:r>
-        <w:rPr>
-          <w:rFonts w:eastAsia="Calibri" w:cs="Arial"/>
-          <w:szCs w:val="24"/>
-          <w:lang w:val="sv-SE"/>
-        </w:rPr>
-        <w:instrText xml:space="preserve"> TOC \h \z \c "Tabel 3." </w:instrText>
-      </w:r>
-      <w:r>
-        <w:rPr>
-          <w:rFonts w:eastAsia="Calibri" w:cs="Arial"/>
-          <w:szCs w:val="24"/>
-          <w:lang w:val="sv-SE"/>
-        </w:rPr>
-        <w:fldChar w:fldCharType="separate"/>
-      </w:r>
-      <w:hyperlink w:anchor="_Toc208909778" w:history="1">
+      <w:hyperlink w:anchor="_Toc209881889" w:history="1">
         <w:r>
           <w:rPr>
             <w:rStyle w:val="Hyperlink"/>
             <w:rFonts w:cs="Arial"/>
             <w:noProof/>
           </w:rPr>
-          <w:t>Tabel 3.1 Identifikasi Isu</w:t>
+          <w:t>Tabel 1: Identifikasi Isu</w:t>
         </w:r>
         <w:r>
           <w:rPr>
@@ -7763,7 +7763,7 @@
             <w:noProof/>
             <w:webHidden/>
           </w:rPr>
-          <w:instrText xml:space="preserve"> PAGEREF _Toc208909778 \h </w:instrText>
+          <w:instrText xml:space="preserve"> PAGEREF _Toc209881889 \h </w:instrText>
         </w:r>
         <w:r>
           <w:rPr>
@@ -7810,14 +7810,14 @@
           <w14:ligatures w14:val="standardContextual"/>
         </w:rPr>
       </w:pPr>
-      <w:hyperlink w:anchor="_Toc208909779" w:history="1">
+      <w:hyperlink w:anchor="_Toc209881890" w:history="1">
         <w:r>
           <w:rPr>
             <w:rStyle w:val="Hyperlink"/>
             <w:rFonts w:cs="Arial"/>
             <w:noProof/>
           </w:rPr>
-          <w:t xml:space="preserve">Tabel 3.2: Analisa Isu </w:t>
+          <w:t xml:space="preserve">Tabel 2: Analisa Isu </w:t>
         </w:r>
         <w:r>
           <w:rPr>
@@ -7847,7 +7847,7 @@
             <w:noProof/>
             <w:webHidden/>
           </w:rPr>
-          <w:instrText xml:space="preserve"> PAGEREF _Toc208909779 \h </w:instrText>
+          <w:instrText xml:space="preserve"> PAGEREF _Toc209881890 \h </w:instrText>
         </w:r>
         <w:r>
           <w:rPr>
@@ -7894,14 +7894,14 @@
           <w14:ligatures w14:val="standardContextual"/>
         </w:rPr>
       </w:pPr>
-      <w:hyperlink w:anchor="_Toc208909780" w:history="1">
+      <w:hyperlink w:anchor="_Toc209881891" w:history="1">
         <w:r>
           <w:rPr>
             <w:rStyle w:val="Hyperlink"/>
             <w:rFonts w:cs="Arial"/>
             <w:noProof/>
           </w:rPr>
-          <w:t>Tabel 3.3: Indikator dari Metode USG</w:t>
+          <w:t>Tabel 3: Indikator dari Metode USG</w:t>
         </w:r>
         <w:r>
           <w:rPr>
@@ -7922,7 +7922,7 @@
             <w:noProof/>
             <w:webHidden/>
           </w:rPr>
-          <w:instrText xml:space="preserve"> PAGEREF _Toc208909780 \h </w:instrText>
+          <w:instrText xml:space="preserve"> PAGEREF _Toc209881891 \h </w:instrText>
         </w:r>
         <w:r>
           <w:rPr>
@@ -7969,14 +7969,14 @@
           <w14:ligatures w14:val="standardContextual"/>
         </w:rPr>
       </w:pPr>
-      <w:hyperlink w:anchor="_Toc208909781" w:history="1">
+      <w:hyperlink w:anchor="_Toc209881892" w:history="1">
         <w:r>
           <w:rPr>
             <w:rStyle w:val="Hyperlink"/>
             <w:rFonts w:cs="Arial"/>
             <w:noProof/>
           </w:rPr>
-          <w:t>Tabel 3.4: Deskripsi Indikator Metode USG</w:t>
+          <w:t>Tabel 4: Deskripsi Indikator Metode USG</w:t>
         </w:r>
         <w:r>
           <w:rPr>
@@ -7997,7 +7997,7 @@
             <w:noProof/>
             <w:webHidden/>
           </w:rPr>
-          <w:instrText xml:space="preserve"> PAGEREF _Toc208909781 \h </w:instrText>
+          <w:instrText xml:space="preserve"> PAGEREF _Toc209881892 \h </w:instrText>
         </w:r>
         <w:r>
           <w:rPr>
@@ -8044,14 +8044,14 @@
           <w14:ligatures w14:val="standardContextual"/>
         </w:rPr>
       </w:pPr>
-      <w:hyperlink w:anchor="_Toc208909782" w:history="1">
+      <w:hyperlink w:anchor="_Toc209881893" w:history="1">
         <w:r>
           <w:rPr>
             <w:rStyle w:val="Hyperlink"/>
             <w:rFonts w:cs="Arial"/>
             <w:noProof/>
           </w:rPr>
-          <w:t>Tabel 3.5</w:t>
+          <w:t>Tabel 5</w:t>
         </w:r>
         <w:r>
           <w:rPr>
@@ -8081,7 +8081,7 @@
             <w:noProof/>
             <w:webHidden/>
           </w:rPr>
-          <w:instrText xml:space="preserve"> PAGEREF _Toc208909782 \h </w:instrText>
+          <w:instrText xml:space="preserve"> PAGEREF _Toc209881893 \h </w:instrText>
         </w:r>
         <w:r>
           <w:rPr>
@@ -8128,14 +8128,14 @@
           <w14:ligatures w14:val="standardContextual"/>
         </w:rPr>
       </w:pPr>
-      <w:hyperlink w:anchor="_Toc208909783" w:history="1">
+      <w:hyperlink w:anchor="_Toc209881894" w:history="1">
         <w:r>
           <w:rPr>
             <w:rStyle w:val="Hyperlink"/>
             <w:rFonts w:cs="Arial"/>
             <w:noProof/>
           </w:rPr>
-          <w:t>Tabel 3.6</w:t>
+          <w:t>Tabel 6</w:t>
         </w:r>
         <w:r>
           <w:rPr>
@@ -8166,7 +8166,7 @@
             <w:noProof/>
             <w:webHidden/>
           </w:rPr>
-          <w:instrText xml:space="preserve"> PAGEREF _Toc208909783 \h </w:instrText>
+          <w:instrText xml:space="preserve"> PAGEREF _Toc209881894 \h </w:instrText>
         </w:r>
         <w:r>
           <w:rPr>
@@ -8213,14 +8213,14 @@
           <w14:ligatures w14:val="standardContextual"/>
         </w:rPr>
       </w:pPr>
-      <w:hyperlink w:anchor="_Toc208909784" w:history="1">
+      <w:hyperlink w:anchor="_Toc209881895" w:history="1">
         <w:r>
           <w:rPr>
             <w:rStyle w:val="Hyperlink"/>
             <w:rFonts w:cs="Arial"/>
             <w:noProof/>
           </w:rPr>
-          <w:t>Tabel 3.7</w:t>
+          <w:t>Tabel 7</w:t>
         </w:r>
         <w:r>
           <w:rPr>
@@ -8267,7 +8267,7 @@
             <w:noProof/>
             <w:webHidden/>
           </w:rPr>
-          <w:instrText xml:space="preserve"> PAGEREF _Toc208909784 \h </w:instrText>
+          <w:instrText xml:space="preserve"> PAGEREF _Toc209881895 \h </w:instrText>
         </w:r>
         <w:r>
           <w:rPr>
@@ -8300,22 +8300,15 @@
     </w:p>
     <w:p>
       <w:pPr>
-        <w:tabs>
-          <w:tab w:val="right" w:leader="dot" w:pos="851"/>
-          <w:tab w:val="right" w:leader="dot" w:pos="8505"/>
-        </w:tabs>
-        <w:rPr>
-          <w:rFonts w:ascii="Arial" w:eastAsia="Calibri" w:hAnsi="Arial" w:cs="Arial"/>
-          <w:sz w:val="24"/>
-          <w:szCs w:val="24"/>
-          <w:lang w:val="sv-SE"/>
-        </w:rPr>
-      </w:pPr>
-      <w:r>
-        <w:rPr>
-          <w:rFonts w:ascii="Arial" w:eastAsia="Calibri" w:hAnsi="Arial" w:cs="Arial"/>
-          <w:sz w:val="24"/>
-          <w:szCs w:val="24"/>
+        <w:pStyle w:val="Style1"/>
+        <w:rPr>
+          <w:rFonts w:eastAsia="Calibri"/>
+          <w:lang w:val="sv-SE"/>
+        </w:rPr>
+      </w:pPr>
+      <w:r>
+        <w:rPr>
+          <w:rFonts w:eastAsia="Calibri"/>
           <w:lang w:val="sv-SE"/>
         </w:rPr>
         <w:fldChar w:fldCharType="end"/>
@@ -8580,6 +8573,25 @@
           <w:tab w:val="right" w:leader="dot" w:pos="9016"/>
         </w:tabs>
         <w:rPr>
+          <w:rFonts w:eastAsia="Calibri" w:cs="Arial"/>
+          <w:szCs w:val="24"/>
+        </w:rPr>
+      </w:pPr>
+      <w:r>
+        <w:rPr>
+          <w:rFonts w:eastAsia="Calibri" w:cs="Arial"/>
+          <w:szCs w:val="24"/>
+        </w:rPr>
+        <w:t xml:space="preserve"> </w:t>
+      </w:r>
+    </w:p>
+    <w:p>
+      <w:pPr>
+        <w:pStyle w:val="TableofFigures"/>
+        <w:tabs>
+          <w:tab w:val="right" w:leader="dot" w:pos="9016"/>
+        </w:tabs>
+        <w:rPr>
           <w:rFonts w:asciiTheme="minorHAnsi" w:eastAsiaTheme="minorEastAsia" w:hAnsiTheme="minorHAnsi"/>
           <w:noProof/>
           <w:color w:val="auto"/>
@@ -8601,7 +8613,7 @@
           <w:rFonts w:eastAsia="Calibri" w:cs="Arial"/>
           <w:szCs w:val="24"/>
         </w:rPr>
-        <w:instrText xml:space="preserve"> TOC \h \z \c "Gambar 2." </w:instrText>
+        <w:instrText xml:space="preserve"> TOC \h \z \c "Gambar" </w:instrText>
       </w:r>
       <w:r>
         <w:rPr>
@@ -8610,14 +8622,14 @@
         </w:rPr>
         <w:fldChar w:fldCharType="separate"/>
       </w:r>
-      <w:hyperlink w:anchor="_Toc208909785" w:history="1">
+      <w:hyperlink w:anchor="_Toc209881851" w:history="1">
         <w:r>
           <w:rPr>
             <w:rStyle w:val="Hyperlink"/>
             <w:rFonts w:cs="Arial"/>
             <w:noProof/>
           </w:rPr>
-          <w:t>Gambar 2.1</w:t>
+          <w:t>Gambar 1</w:t>
         </w:r>
         <w:r>
           <w:rPr>
@@ -8647,7 +8659,7 @@
             <w:noProof/>
             <w:webHidden/>
           </w:rPr>
-          <w:instrText xml:space="preserve"> PAGEREF _Toc208909785 \h </w:instrText>
+          <w:instrText xml:space="preserve"> PAGEREF _Toc209881851 \h </w:instrText>
         </w:r>
         <w:r>
           <w:rPr>
@@ -8694,14 +8706,14 @@
           <w14:ligatures w14:val="standardContextual"/>
         </w:rPr>
       </w:pPr>
-      <w:hyperlink w:anchor="_Toc208909786" w:history="1">
+      <w:hyperlink w:anchor="_Toc209881852" w:history="1">
         <w:r>
           <w:rPr>
             <w:rStyle w:val="Hyperlink"/>
             <w:rFonts w:cs="Arial"/>
             <w:noProof/>
           </w:rPr>
-          <w:t>Gambar 2.2</w:t>
+          <w:t>Gambar 2</w:t>
         </w:r>
         <w:r>
           <w:rPr>
@@ -8731,7 +8743,7 @@
             <w:noProof/>
             <w:webHidden/>
           </w:rPr>
-          <w:instrText xml:space="preserve"> PAGEREF _Toc208909786 \h </w:instrText>
+          <w:instrText xml:space="preserve"> PAGEREF _Toc209881852 \h </w:instrText>
         </w:r>
         <w:r>
           <w:rPr>
@@ -8778,14 +8790,14 @@
           <w14:ligatures w14:val="standardContextual"/>
         </w:rPr>
       </w:pPr>
-      <w:hyperlink w:anchor="_Toc208909787" w:history="1">
+      <w:hyperlink w:anchor="_Toc209881853" w:history="1">
         <w:r>
           <w:rPr>
             <w:rStyle w:val="Hyperlink"/>
             <w:rFonts w:cs="Arial"/>
             <w:noProof/>
           </w:rPr>
-          <w:t>Gambar 2.3</w:t>
+          <w:t>Gambar 3</w:t>
         </w:r>
         <w:r>
           <w:rPr>
@@ -8816,7 +8828,7 @@
             <w:noProof/>
             <w:webHidden/>
           </w:rPr>
-          <w:instrText xml:space="preserve"> PAGEREF _Toc208909787 \h </w:instrText>
+          <w:instrText xml:space="preserve"> PAGEREF _Toc209881853 \h </w:instrText>
         </w:r>
         <w:r>
           <w:rPr>
@@ -8854,45 +8866,23 @@
           <w:tab w:val="right" w:leader="dot" w:pos="9016"/>
         </w:tabs>
         <w:rPr>
+          <w:rFonts w:asciiTheme="minorHAnsi" w:eastAsiaTheme="minorEastAsia" w:hAnsiTheme="minorHAnsi"/>
           <w:noProof/>
-        </w:rPr>
-      </w:pPr>
-      <w:r>
-        <w:rPr>
-          <w:rFonts w:eastAsia="Calibri" w:cs="Arial"/>
-          <w:szCs w:val="24"/>
-        </w:rPr>
-        <w:fldChar w:fldCharType="end"/>
-      </w:r>
-      <w:r>
-        <w:rPr>
-          <w:rFonts w:eastAsia="Calibri" w:cs="Arial"/>
-          <w:szCs w:val="24"/>
-        </w:rPr>
-        <w:fldChar w:fldCharType="begin"/>
-      </w:r>
-      <w:r>
-        <w:rPr>
-          <w:rFonts w:eastAsia="Calibri" w:cs="Arial"/>
-          <w:szCs w:val="24"/>
-        </w:rPr>
-        <w:instrText xml:space="preserve"> TOC \h \z \c "Gambar 3." </w:instrText>
-      </w:r>
-      <w:r>
-        <w:rPr>
-          <w:rFonts w:eastAsia="Calibri" w:cs="Arial"/>
-          <w:szCs w:val="24"/>
-        </w:rPr>
-        <w:fldChar w:fldCharType="separate"/>
-      </w:r>
-      <w:hyperlink w:anchor="_Toc208909788" w:history="1">
+          <w:color w:val="auto"/>
+          <w:kern w:val="2"/>
+          <w:szCs w:val="24"/>
+          <w:lang w:val="en-ID" w:eastAsia="en-ID"/>
+          <w14:ligatures w14:val="standardContextual"/>
+        </w:rPr>
+      </w:pPr>
+      <w:hyperlink w:anchor="_Toc209881854" w:history="1">
         <w:r>
           <w:rPr>
             <w:rStyle w:val="Hyperlink"/>
             <w:rFonts w:cs="Arial"/>
             <w:noProof/>
           </w:rPr>
-          <w:t>Gambar 3.1</w:t>
+          <w:t>Gambar 4</w:t>
         </w:r>
         <w:r>
           <w:rPr>
@@ -8922,7 +8912,7 @@
             <w:noProof/>
             <w:webHidden/>
           </w:rPr>
-          <w:instrText xml:space="preserve"> PAGEREF _Toc208909788 \h </w:instrText>
+          <w:instrText xml:space="preserve"> PAGEREF _Toc209881854 \h </w:instrText>
         </w:r>
         <w:r>
           <w:rPr>
@@ -9731,6 +9721,26 @@
           <w:szCs w:val="24"/>
           <w:lang w:val="en-US"/>
         </w:rPr>
+        <w:t xml:space="preserve"> aktualisasi ini </w:t>
+      </w:r>
+      <w:proofErr w:type="spellStart"/>
+      <w:r>
+        <w:rPr>
+          <w:rFonts w:ascii="Arial" w:hAnsi="Arial" w:cs="Arial"/>
+          <w:sz w:val="24"/>
+          <w:szCs w:val="24"/>
+          <w:lang w:val="en-US"/>
+        </w:rPr>
+        <w:t>adalah</w:t>
+      </w:r>
+      <w:proofErr w:type="spellEnd"/>
+      <w:r>
+        <w:rPr>
+          <w:rFonts w:ascii="Arial" w:hAnsi="Arial" w:cs="Arial"/>
+          <w:sz w:val="24"/>
+          <w:szCs w:val="24"/>
+          <w:lang w:val="en-US"/>
+        </w:rPr>
         <w:t xml:space="preserve"> </w:t>
       </w:r>
       <w:proofErr w:type="spellStart"/>
@@ -9741,7 +9751,7 @@
           <w:szCs w:val="24"/>
           <w:lang w:val="en-US"/>
         </w:rPr>
-        <w:t>aktualisasi</w:t>
+        <w:t>memberikan</w:t>
       </w:r>
       <w:proofErr w:type="spellEnd"/>
       <w:r>
@@ -9751,7 +9761,7 @@
           <w:szCs w:val="24"/>
           <w:lang w:val="en-US"/>
         </w:rPr>
-        <w:t xml:space="preserve"> ini </w:t>
+        <w:t xml:space="preserve"> </w:t>
       </w:r>
       <w:proofErr w:type="spellStart"/>
       <w:r>
@@ -9761,7 +9771,7 @@
           <w:szCs w:val="24"/>
           <w:lang w:val="en-US"/>
         </w:rPr>
-        <w:t>adalah</w:t>
+        <w:t>gambaran</w:t>
       </w:r>
       <w:proofErr w:type="spellEnd"/>
       <w:r>
@@ -9781,7 +9791,7 @@
           <w:szCs w:val="24"/>
           <w:lang w:val="en-US"/>
         </w:rPr>
-        <w:t>memberikan</w:t>
+        <w:t>mengenai</w:t>
       </w:r>
       <w:proofErr w:type="spellEnd"/>
       <w:r>
@@ -9801,7 +9811,7 @@
           <w:szCs w:val="24"/>
           <w:lang w:val="en-US"/>
         </w:rPr>
-        <w:t>gambaran</w:t>
+        <w:t>kegiatan</w:t>
       </w:r>
       <w:proofErr w:type="spellEnd"/>
       <w:r>
@@ -9821,7 +9831,7 @@
           <w:szCs w:val="24"/>
           <w:lang w:val="en-US"/>
         </w:rPr>
-        <w:t>mengenai</w:t>
+        <w:t>rancangan</w:t>
       </w:r>
       <w:proofErr w:type="spellEnd"/>
       <w:r>
@@ -9831,67 +9841,7 @@
           <w:szCs w:val="24"/>
           <w:lang w:val="en-US"/>
         </w:rPr>
-        <w:t xml:space="preserve"> </w:t>
-      </w:r>
-      <w:proofErr w:type="spellStart"/>
-      <w:r>
-        <w:rPr>
-          <w:rFonts w:ascii="Arial" w:hAnsi="Arial" w:cs="Arial"/>
-          <w:sz w:val="24"/>
-          <w:szCs w:val="24"/>
-          <w:lang w:val="en-US"/>
-        </w:rPr>
-        <w:t>kegiatan</w:t>
-      </w:r>
-      <w:proofErr w:type="spellEnd"/>
-      <w:r>
-        <w:rPr>
-          <w:rFonts w:ascii="Arial" w:hAnsi="Arial" w:cs="Arial"/>
-          <w:sz w:val="24"/>
-          <w:szCs w:val="24"/>
-          <w:lang w:val="en-US"/>
-        </w:rPr>
-        <w:t xml:space="preserve"> </w:t>
-      </w:r>
-      <w:proofErr w:type="spellStart"/>
-      <w:r>
-        <w:rPr>
-          <w:rFonts w:ascii="Arial" w:hAnsi="Arial" w:cs="Arial"/>
-          <w:sz w:val="24"/>
-          <w:szCs w:val="24"/>
-          <w:lang w:val="en-US"/>
-        </w:rPr>
-        <w:t>rancangan</w:t>
-      </w:r>
-      <w:proofErr w:type="spellEnd"/>
-      <w:r>
-        <w:rPr>
-          <w:rFonts w:ascii="Arial" w:hAnsi="Arial" w:cs="Arial"/>
-          <w:sz w:val="24"/>
-          <w:szCs w:val="24"/>
-          <w:lang w:val="en-US"/>
-        </w:rPr>
-        <w:t xml:space="preserve"> </w:t>
-      </w:r>
-      <w:proofErr w:type="spellStart"/>
-      <w:r>
-        <w:rPr>
-          <w:rFonts w:ascii="Arial" w:hAnsi="Arial" w:cs="Arial"/>
-          <w:sz w:val="24"/>
-          <w:szCs w:val="24"/>
-          <w:lang w:val="en-US"/>
-        </w:rPr>
-        <w:t>aktualisasi</w:t>
-      </w:r>
-      <w:proofErr w:type="spellEnd"/>
-      <w:r>
-        <w:rPr>
-          <w:rFonts w:ascii="Arial" w:hAnsi="Arial" w:cs="Arial"/>
-          <w:sz w:val="24"/>
-          <w:szCs w:val="24"/>
-          <w:lang w:val="en-US"/>
-        </w:rPr>
-        <w:t xml:space="preserve"> yang harus </w:t>
+        <w:t xml:space="preserve"> aktualisasi yang harus </w:t>
       </w:r>
       <w:proofErr w:type="spellStart"/>
       <w:r>
@@ -10129,27 +10079,7 @@
           <w:szCs w:val="24"/>
           <w:lang w:val="en-US"/>
         </w:rPr>
-        <w:t xml:space="preserve"> </w:t>
-      </w:r>
-      <w:proofErr w:type="spellStart"/>
-      <w:r>
-        <w:rPr>
-          <w:rFonts w:ascii="Arial" w:hAnsi="Arial" w:cs="Arial"/>
-          <w:sz w:val="24"/>
-          <w:szCs w:val="24"/>
-          <w:lang w:val="en-US"/>
-        </w:rPr>
-        <w:t>aktualisasi</w:t>
-      </w:r>
-      <w:proofErr w:type="spellEnd"/>
-      <w:r>
-        <w:rPr>
-          <w:rFonts w:ascii="Arial" w:hAnsi="Arial" w:cs="Arial"/>
-          <w:sz w:val="24"/>
-          <w:szCs w:val="24"/>
-          <w:lang w:val="en-US"/>
-        </w:rPr>
-        <w:t xml:space="preserve"> </w:t>
+        <w:t xml:space="preserve"> aktualisasi </w:t>
       </w:r>
       <w:proofErr w:type="spellStart"/>
       <w:proofErr w:type="gramStart"/>
@@ -10672,27 +10602,7 @@
           <w:szCs w:val="24"/>
           <w:lang w:val="en-US"/>
         </w:rPr>
-        <w:t xml:space="preserve"> </w:t>
-      </w:r>
-      <w:proofErr w:type="spellStart"/>
-      <w:r>
-        <w:rPr>
-          <w:rFonts w:ascii="Arial" w:hAnsi="Arial" w:cs="Arial"/>
-          <w:sz w:val="24"/>
-          <w:szCs w:val="24"/>
-          <w:lang w:val="en-US"/>
-        </w:rPr>
-        <w:t>aktualisasi</w:t>
-      </w:r>
-      <w:proofErr w:type="spellEnd"/>
-      <w:r>
-        <w:rPr>
-          <w:rFonts w:ascii="Arial" w:hAnsi="Arial" w:cs="Arial"/>
-          <w:sz w:val="24"/>
-          <w:szCs w:val="24"/>
-          <w:lang w:val="en-US"/>
-        </w:rPr>
-        <w:t xml:space="preserve"> ini </w:t>
+        <w:t xml:space="preserve"> aktualisasi ini </w:t>
       </w:r>
       <w:proofErr w:type="spellStart"/>
       <w:r>
@@ -10903,27 +10813,7 @@
           <w:szCs w:val="24"/>
           <w:lang w:val="en-US"/>
         </w:rPr>
-        <w:t xml:space="preserve"> </w:t>
-      </w:r>
-      <w:proofErr w:type="spellStart"/>
-      <w:r>
-        <w:rPr>
-          <w:rFonts w:ascii="Arial" w:hAnsi="Arial" w:cs="Arial"/>
-          <w:sz w:val="24"/>
-          <w:szCs w:val="24"/>
-          <w:lang w:val="en-US"/>
-        </w:rPr>
-        <w:t>aktualisasi</w:t>
-      </w:r>
-      <w:proofErr w:type="spellEnd"/>
-      <w:r>
-        <w:rPr>
-          <w:rFonts w:ascii="Arial" w:hAnsi="Arial" w:cs="Arial"/>
-          <w:sz w:val="24"/>
-          <w:szCs w:val="24"/>
-          <w:lang w:val="en-US"/>
-        </w:rPr>
-        <w:t xml:space="preserve"> </w:t>
+        <w:t xml:space="preserve"> aktualisasi </w:t>
       </w:r>
       <w:proofErr w:type="spellStart"/>
       <w:r>
@@ -13306,6 +13196,74 @@
       </w:pPr>
       <w:bookmarkStart w:id="13" w:name="_Toc208557749"/>
       <w:bookmarkStart w:id="14" w:name="_Toc208909785"/>
+      <w:bookmarkStart w:id="15" w:name="_Toc209881851"/>
+      <w:r>
+        <w:rPr>
+          <w:rFonts w:ascii="Arial" w:hAnsi="Arial" w:cs="Arial"/>
+          <w:i w:val="0"/>
+          <w:iCs w:val="0"/>
+          <w:color w:val="auto"/>
+          <w:sz w:val="24"/>
+          <w:szCs w:val="24"/>
+        </w:rPr>
+        <w:t xml:space="preserve">Gambar </w:t>
+      </w:r>
+      <w:r>
+        <w:rPr>
+          <w:rFonts w:ascii="Arial" w:hAnsi="Arial" w:cs="Arial"/>
+          <w:i w:val="0"/>
+          <w:iCs w:val="0"/>
+          <w:color w:val="auto"/>
+          <w:sz w:val="24"/>
+          <w:szCs w:val="24"/>
+        </w:rPr>
+        <w:fldChar w:fldCharType="begin"/>
+      </w:r>
+      <w:r>
+        <w:rPr>
+          <w:rFonts w:ascii="Arial" w:hAnsi="Arial" w:cs="Arial"/>
+          <w:i w:val="0"/>
+          <w:iCs w:val="0"/>
+          <w:color w:val="auto"/>
+          <w:sz w:val="24"/>
+          <w:szCs w:val="24"/>
+        </w:rPr>
+        <w:instrText xml:space="preserve"> SEQ Gambar \* ARABIC </w:instrText>
+      </w:r>
+      <w:r>
+        <w:rPr>
+          <w:rFonts w:ascii="Arial" w:hAnsi="Arial" w:cs="Arial"/>
+          <w:i w:val="0"/>
+          <w:iCs w:val="0"/>
+          <w:color w:val="auto"/>
+          <w:sz w:val="24"/>
+          <w:szCs w:val="24"/>
+        </w:rPr>
+        <w:fldChar w:fldCharType="separate"/>
+      </w:r>
+      <w:r>
+        <w:rPr>
+          <w:rFonts w:ascii="Arial" w:hAnsi="Arial" w:cs="Arial"/>
+          <w:i w:val="0"/>
+          <w:iCs w:val="0"/>
+          <w:noProof/>
+          <w:color w:val="auto"/>
+          <w:sz w:val="24"/>
+          <w:szCs w:val="24"/>
+        </w:rPr>
+        <w:t>1</w:t>
+      </w:r>
+      <w:r>
+        <w:rPr>
+          <w:rFonts w:ascii="Arial" w:hAnsi="Arial" w:cs="Arial"/>
+          <w:i w:val="0"/>
+          <w:iCs w:val="0"/>
+          <w:color w:val="auto"/>
+          <w:sz w:val="24"/>
+          <w:szCs w:val="24"/>
+        </w:rPr>
+        <w:fldChar w:fldCharType="end"/>
+      </w:r>
       <w:r>
         <w:rPr>
           <w:rFonts w:ascii="Arial" w:hAnsi="Arial" w:cs="Arial"/>
@@ -13314,8 +13272,9 @@
           <w:color w:val="000000" w:themeColor="text1"/>
           <w:sz w:val="24"/>
           <w:szCs w:val="24"/>
-        </w:rPr>
-        <w:t>Gambar 2.</w:t>
+          <w:lang w:val="en-US"/>
+        </w:rPr>
+        <w:t>:</w:t>
       </w:r>
       <w:r>
         <w:rPr>
@@ -13325,9 +13284,11 @@
           <w:color w:val="000000" w:themeColor="text1"/>
           <w:sz w:val="24"/>
           <w:szCs w:val="24"/>
-        </w:rPr>
-        <w:fldChar w:fldCharType="begin"/>
-      </w:r>
+          <w:lang w:val="en-US"/>
+        </w:rPr>
+        <w:t xml:space="preserve"> Struktur </w:t>
+      </w:r>
+      <w:proofErr w:type="spellStart"/>
       <w:r>
         <w:rPr>
           <w:rFonts w:ascii="Arial" w:hAnsi="Arial" w:cs="Arial"/>
@@ -13336,9 +13297,11 @@
           <w:color w:val="000000" w:themeColor="text1"/>
           <w:sz w:val="24"/>
           <w:szCs w:val="24"/>
-        </w:rPr>
-        <w:instrText xml:space="preserve"> SEQ Gambar_2. \* ARABIC </w:instrText>
-      </w:r>
+          <w:lang w:val="en-US"/>
+        </w:rPr>
+        <w:t>Organisasi</w:t>
+      </w:r>
+      <w:proofErr w:type="spellEnd"/>
       <w:r>
         <w:rPr>
           <w:rFonts w:ascii="Arial" w:hAnsi="Arial" w:cs="Arial"/>
@@ -13347,21 +13310,11 @@
           <w:color w:val="000000" w:themeColor="text1"/>
           <w:sz w:val="24"/>
           <w:szCs w:val="24"/>
-        </w:rPr>
-        <w:fldChar w:fldCharType="separate"/>
-      </w:r>
-      <w:r>
-        <w:rPr>
-          <w:rFonts w:ascii="Arial" w:hAnsi="Arial" w:cs="Arial"/>
-          <w:i w:val="0"/>
-          <w:iCs w:val="0"/>
-          <w:noProof/>
-          <w:color w:val="000000" w:themeColor="text1"/>
-          <w:sz w:val="24"/>
-          <w:szCs w:val="24"/>
-        </w:rPr>
-        <w:t>1</w:t>
-      </w:r>
+          <w:lang w:val="en-US"/>
+        </w:rPr>
+        <w:t xml:space="preserve"> </w:t>
+      </w:r>
+      <w:proofErr w:type="spellStart"/>
       <w:r>
         <w:rPr>
           <w:rFonts w:ascii="Arial" w:hAnsi="Arial" w:cs="Arial"/>
@@ -13370,100 +13323,13 @@
           <w:color w:val="000000" w:themeColor="text1"/>
           <w:sz w:val="24"/>
           <w:szCs w:val="24"/>
-        </w:rPr>
-        <w:fldChar w:fldCharType="end"/>
-      </w:r>
-      <w:r>
-        <w:rPr>
-          <w:rFonts w:ascii="Arial" w:hAnsi="Arial" w:cs="Arial"/>
-          <w:i w:val="0"/>
-          <w:iCs w:val="0"/>
-          <w:color w:val="000000" w:themeColor="text1"/>
-          <w:sz w:val="24"/>
-          <w:szCs w:val="24"/>
-          <w:lang w:val="en-US"/>
-        </w:rPr>
-        <w:t>:</w:t>
-      </w:r>
-      <w:r>
-        <w:rPr>
-          <w:rFonts w:ascii="Arial" w:hAnsi="Arial" w:cs="Arial"/>
-          <w:i w:val="0"/>
-          <w:iCs w:val="0"/>
-          <w:color w:val="000000" w:themeColor="text1"/>
-          <w:sz w:val="24"/>
-          <w:szCs w:val="24"/>
-          <w:lang w:val="en-US"/>
-        </w:rPr>
-        <w:t xml:space="preserve"> </w:t>
-      </w:r>
-      <w:proofErr w:type="spellStart"/>
-      <w:r>
-        <w:rPr>
-          <w:rFonts w:ascii="Arial" w:hAnsi="Arial" w:cs="Arial"/>
-          <w:i w:val="0"/>
-          <w:iCs w:val="0"/>
-          <w:color w:val="000000" w:themeColor="text1"/>
-          <w:sz w:val="24"/>
-          <w:szCs w:val="24"/>
-          <w:lang w:val="en-US"/>
-        </w:rPr>
-        <w:t>Struktur</w:t>
-      </w:r>
-      <w:proofErr w:type="spellEnd"/>
-      <w:r>
-        <w:rPr>
-          <w:rFonts w:ascii="Arial" w:hAnsi="Arial" w:cs="Arial"/>
-          <w:i w:val="0"/>
-          <w:iCs w:val="0"/>
-          <w:color w:val="000000" w:themeColor="text1"/>
-          <w:sz w:val="24"/>
-          <w:szCs w:val="24"/>
-          <w:lang w:val="en-US"/>
-        </w:rPr>
-        <w:t xml:space="preserve"> </w:t>
-      </w:r>
-      <w:proofErr w:type="spellStart"/>
-      <w:r>
-        <w:rPr>
-          <w:rFonts w:ascii="Arial" w:hAnsi="Arial" w:cs="Arial"/>
-          <w:i w:val="0"/>
-          <w:iCs w:val="0"/>
-          <w:color w:val="000000" w:themeColor="text1"/>
-          <w:sz w:val="24"/>
-          <w:szCs w:val="24"/>
-          <w:lang w:val="en-US"/>
-        </w:rPr>
-        <w:t>Organisasi</w:t>
-      </w:r>
-      <w:proofErr w:type="spellEnd"/>
-      <w:r>
-        <w:rPr>
-          <w:rFonts w:ascii="Arial" w:hAnsi="Arial" w:cs="Arial"/>
-          <w:i w:val="0"/>
-          <w:iCs w:val="0"/>
-          <w:color w:val="000000" w:themeColor="text1"/>
-          <w:sz w:val="24"/>
-          <w:szCs w:val="24"/>
-          <w:lang w:val="en-US"/>
-        </w:rPr>
-        <w:t xml:space="preserve"> </w:t>
-      </w:r>
-      <w:proofErr w:type="spellStart"/>
-      <w:r>
-        <w:rPr>
-          <w:rFonts w:ascii="Arial" w:hAnsi="Arial" w:cs="Arial"/>
-          <w:i w:val="0"/>
-          <w:iCs w:val="0"/>
-          <w:color w:val="000000" w:themeColor="text1"/>
-          <w:sz w:val="24"/>
-          <w:szCs w:val="24"/>
           <w:lang w:val="en-US"/>
         </w:rPr>
         <w:t>Disminpersau</w:t>
       </w:r>
       <w:bookmarkEnd w:id="13"/>
       <w:bookmarkEnd w:id="14"/>
+      <w:bookmarkEnd w:id="15"/>
       <w:proofErr w:type="spellEnd"/>
     </w:p>
     <w:p>
@@ -13641,8 +13507,76 @@
           <w:lang w:val="en-US"/>
         </w:rPr>
       </w:pPr>
-      <w:bookmarkStart w:id="15" w:name="_Toc208557750"/>
-      <w:bookmarkStart w:id="16" w:name="_Toc208909786"/>
+      <w:bookmarkStart w:id="16" w:name="_Toc208557750"/>
+      <w:bookmarkStart w:id="17" w:name="_Toc208909786"/>
+      <w:bookmarkStart w:id="18" w:name="_Toc209881852"/>
+      <w:r>
+        <w:rPr>
+          <w:rFonts w:ascii="Arial" w:hAnsi="Arial" w:cs="Arial"/>
+          <w:i w:val="0"/>
+          <w:iCs w:val="0"/>
+          <w:color w:val="auto"/>
+          <w:sz w:val="24"/>
+          <w:szCs w:val="24"/>
+        </w:rPr>
+        <w:t xml:space="preserve">Gambar </w:t>
+      </w:r>
+      <w:r>
+        <w:rPr>
+          <w:rFonts w:ascii="Arial" w:hAnsi="Arial" w:cs="Arial"/>
+          <w:i w:val="0"/>
+          <w:iCs w:val="0"/>
+          <w:color w:val="auto"/>
+          <w:sz w:val="24"/>
+          <w:szCs w:val="24"/>
+        </w:rPr>
+        <w:fldChar w:fldCharType="begin"/>
+      </w:r>
+      <w:r>
+        <w:rPr>
+          <w:rFonts w:ascii="Arial" w:hAnsi="Arial" w:cs="Arial"/>
+          <w:i w:val="0"/>
+          <w:iCs w:val="0"/>
+          <w:color w:val="auto"/>
+          <w:sz w:val="24"/>
+          <w:szCs w:val="24"/>
+        </w:rPr>
+        <w:instrText xml:space="preserve"> SEQ Gambar \* ARABIC </w:instrText>
+      </w:r>
+      <w:r>
+        <w:rPr>
+          <w:rFonts w:ascii="Arial" w:hAnsi="Arial" w:cs="Arial"/>
+          <w:i w:val="0"/>
+          <w:iCs w:val="0"/>
+          <w:color w:val="auto"/>
+          <w:sz w:val="24"/>
+          <w:szCs w:val="24"/>
+        </w:rPr>
+        <w:fldChar w:fldCharType="separate"/>
+      </w:r>
+      <w:r>
+        <w:rPr>
+          <w:rFonts w:ascii="Arial" w:hAnsi="Arial" w:cs="Arial"/>
+          <w:i w:val="0"/>
+          <w:iCs w:val="0"/>
+          <w:noProof/>
+          <w:color w:val="auto"/>
+          <w:sz w:val="24"/>
+          <w:szCs w:val="24"/>
+        </w:rPr>
+        <w:t>2</w:t>
+      </w:r>
+      <w:r>
+        <w:rPr>
+          <w:rFonts w:ascii="Arial" w:hAnsi="Arial" w:cs="Arial"/>
+          <w:i w:val="0"/>
+          <w:iCs w:val="0"/>
+          <w:color w:val="auto"/>
+          <w:sz w:val="24"/>
+          <w:szCs w:val="24"/>
+        </w:rPr>
+        <w:fldChar w:fldCharType="end"/>
+      </w:r>
       <w:r>
         <w:rPr>
           <w:rFonts w:ascii="Arial" w:hAnsi="Arial" w:cs="Arial"/>
@@ -13651,9 +13585,11 @@
           <w:color w:val="000000" w:themeColor="text1"/>
           <w:sz w:val="24"/>
           <w:szCs w:val="24"/>
-        </w:rPr>
-        <w:t>Gambar 2.</w:t>
-      </w:r>
+          <w:lang w:val="en-US"/>
+        </w:rPr>
+        <w:t xml:space="preserve">: </w:t>
+      </w:r>
+      <w:proofErr w:type="spellStart"/>
       <w:r>
         <w:rPr>
           <w:rFonts w:ascii="Arial" w:hAnsi="Arial" w:cs="Arial"/>
@@ -13662,9 +13598,11 @@
           <w:color w:val="000000" w:themeColor="text1"/>
           <w:sz w:val="24"/>
           <w:szCs w:val="24"/>
-        </w:rPr>
-        <w:fldChar w:fldCharType="begin"/>
-      </w:r>
+          <w:lang w:val="en-US"/>
+        </w:rPr>
+        <w:t>Struktur</w:t>
+      </w:r>
+      <w:proofErr w:type="spellEnd"/>
       <w:r>
         <w:rPr>
           <w:rFonts w:ascii="Arial" w:hAnsi="Arial" w:cs="Arial"/>
@@ -13673,9 +13611,11 @@
           <w:color w:val="000000" w:themeColor="text1"/>
           <w:sz w:val="24"/>
           <w:szCs w:val="24"/>
-        </w:rPr>
-        <w:instrText xml:space="preserve"> SEQ Gambar_2. \* ARABIC </w:instrText>
-      </w:r>
+          <w:lang w:val="en-US"/>
+        </w:rPr>
+        <w:t xml:space="preserve"> </w:t>
+      </w:r>
+      <w:proofErr w:type="spellStart"/>
       <w:r>
         <w:rPr>
           <w:rFonts w:ascii="Arial" w:hAnsi="Arial" w:cs="Arial"/>
@@ -13684,21 +13624,11 @@
           <w:color w:val="000000" w:themeColor="text1"/>
           <w:sz w:val="24"/>
           <w:szCs w:val="24"/>
-        </w:rPr>
-        <w:fldChar w:fldCharType="separate"/>
-      </w:r>
-      <w:r>
-        <w:rPr>
-          <w:rFonts w:ascii="Arial" w:hAnsi="Arial" w:cs="Arial"/>
-          <w:i w:val="0"/>
-          <w:iCs w:val="0"/>
-          <w:noProof/>
-          <w:color w:val="000000" w:themeColor="text1"/>
-          <w:sz w:val="24"/>
-          <w:szCs w:val="24"/>
-        </w:rPr>
-        <w:t>2</w:t>
-      </w:r>
+          <w:lang w:val="en-US"/>
+        </w:rPr>
+        <w:t>Organisasi</w:t>
+      </w:r>
+      <w:proofErr w:type="spellEnd"/>
       <w:r>
         <w:rPr>
           <w:rFonts w:ascii="Arial" w:hAnsi="Arial" w:cs="Arial"/>
@@ -13707,9 +13637,11 @@
           <w:color w:val="000000" w:themeColor="text1"/>
           <w:sz w:val="24"/>
           <w:szCs w:val="24"/>
-        </w:rPr>
-        <w:fldChar w:fldCharType="end"/>
-      </w:r>
+          <w:lang w:val="en-US"/>
+        </w:rPr>
+        <w:t xml:space="preserve"> </w:t>
+      </w:r>
+      <w:proofErr w:type="spellStart"/>
       <w:r>
         <w:rPr>
           <w:rFonts w:ascii="Arial" w:hAnsi="Arial" w:cs="Arial"/>
@@ -13720,75 +13652,11 @@
           <w:szCs w:val="24"/>
           <w:lang w:val="en-US"/>
         </w:rPr>
-        <w:t xml:space="preserve">: </w:t>
-      </w:r>
-      <w:proofErr w:type="spellStart"/>
-      <w:r>
-        <w:rPr>
-          <w:rFonts w:ascii="Arial" w:hAnsi="Arial" w:cs="Arial"/>
-          <w:i w:val="0"/>
-          <w:iCs w:val="0"/>
-          <w:color w:val="000000" w:themeColor="text1"/>
-          <w:sz w:val="24"/>
-          <w:szCs w:val="24"/>
-          <w:lang w:val="en-US"/>
-        </w:rPr>
-        <w:t>Struktur</w:t>
-      </w:r>
-      <w:proofErr w:type="spellEnd"/>
-      <w:r>
-        <w:rPr>
-          <w:rFonts w:ascii="Arial" w:hAnsi="Arial" w:cs="Arial"/>
-          <w:i w:val="0"/>
-          <w:iCs w:val="0"/>
-          <w:color w:val="000000" w:themeColor="text1"/>
-          <w:sz w:val="24"/>
-          <w:szCs w:val="24"/>
-          <w:lang w:val="en-US"/>
-        </w:rPr>
-        <w:t xml:space="preserve"> </w:t>
-      </w:r>
-      <w:proofErr w:type="spellStart"/>
-      <w:r>
-        <w:rPr>
-          <w:rFonts w:ascii="Arial" w:hAnsi="Arial" w:cs="Arial"/>
-          <w:i w:val="0"/>
-          <w:iCs w:val="0"/>
-          <w:color w:val="000000" w:themeColor="text1"/>
-          <w:sz w:val="24"/>
-          <w:szCs w:val="24"/>
-          <w:lang w:val="en-US"/>
-        </w:rPr>
-        <w:t>Organisasi</w:t>
-      </w:r>
-      <w:proofErr w:type="spellEnd"/>
-      <w:r>
-        <w:rPr>
-          <w:rFonts w:ascii="Arial" w:hAnsi="Arial" w:cs="Arial"/>
-          <w:i w:val="0"/>
-          <w:iCs w:val="0"/>
-          <w:color w:val="000000" w:themeColor="text1"/>
-          <w:sz w:val="24"/>
-          <w:szCs w:val="24"/>
-          <w:lang w:val="en-US"/>
-        </w:rPr>
-        <w:t xml:space="preserve"> </w:t>
-      </w:r>
-      <w:proofErr w:type="spellStart"/>
-      <w:r>
-        <w:rPr>
-          <w:rFonts w:ascii="Arial" w:hAnsi="Arial" w:cs="Arial"/>
-          <w:i w:val="0"/>
-          <w:iCs w:val="0"/>
-          <w:color w:val="000000" w:themeColor="text1"/>
-          <w:sz w:val="24"/>
-          <w:szCs w:val="24"/>
-          <w:lang w:val="en-US"/>
-        </w:rPr>
         <w:t>Disminpersau</w:t>
       </w:r>
-      <w:bookmarkEnd w:id="15"/>
       <w:bookmarkEnd w:id="16"/>
+      <w:bookmarkEnd w:id="17"/>
+      <w:bookmarkEnd w:id="18"/>
       <w:proofErr w:type="spellEnd"/>
     </w:p>
     <w:p>
@@ -13916,33 +13784,33 @@
         <w:jc w:val="center"/>
         <w:rPr>
           <w:rFonts w:ascii="Arial" w:hAnsi="Arial" w:cs="Arial"/>
-          <w:bCs/>
           <w:i w:val="0"/>
           <w:iCs w:val="0"/>
-          <w:sz w:val="24"/>
-          <w:szCs w:val="24"/>
-          <w:lang w:val="en-US"/>
-        </w:rPr>
-      </w:pPr>
-      <w:bookmarkStart w:id="17" w:name="_Toc208557751"/>
-      <w:bookmarkStart w:id="18" w:name="_Toc208909787"/>
+          <w:color w:val="auto"/>
+          <w:sz w:val="24"/>
+          <w:szCs w:val="24"/>
+        </w:rPr>
+      </w:pPr>
+      <w:bookmarkStart w:id="19" w:name="_Toc208557751"/>
+      <w:bookmarkStart w:id="20" w:name="_Toc208909787"/>
+      <w:bookmarkStart w:id="21" w:name="_Toc209881853"/>
       <w:r>
         <w:rPr>
           <w:rFonts w:ascii="Arial" w:hAnsi="Arial" w:cs="Arial"/>
           <w:i w:val="0"/>
           <w:iCs w:val="0"/>
-          <w:color w:val="000000" w:themeColor="text1"/>
-          <w:sz w:val="24"/>
-          <w:szCs w:val="24"/>
-        </w:rPr>
-        <w:t>Gambar 2.</w:t>
+          <w:color w:val="auto"/>
+          <w:sz w:val="24"/>
+          <w:szCs w:val="24"/>
+        </w:rPr>
+        <w:t xml:space="preserve">Gambar </w:t>
       </w:r>
       <w:r>
         <w:rPr>
           <w:rFonts w:ascii="Arial" w:hAnsi="Arial" w:cs="Arial"/>
           <w:i w:val="0"/>
           <w:iCs w:val="0"/>
-          <w:color w:val="000000" w:themeColor="text1"/>
+          <w:color w:val="auto"/>
           <w:sz w:val="24"/>
           <w:szCs w:val="24"/>
         </w:rPr>
@@ -13953,18 +13821,18 @@
           <w:rFonts w:ascii="Arial" w:hAnsi="Arial" w:cs="Arial"/>
           <w:i w:val="0"/>
           <w:iCs w:val="0"/>
-          <w:color w:val="000000" w:themeColor="text1"/>
-          <w:sz w:val="24"/>
-          <w:szCs w:val="24"/>
-        </w:rPr>
-        <w:instrText xml:space="preserve"> SEQ Gambar_2. \* ARABIC </w:instrText>
+          <w:color w:val="auto"/>
+          <w:sz w:val="24"/>
+          <w:szCs w:val="24"/>
+        </w:rPr>
+        <w:instrText xml:space="preserve"> SEQ Gambar \* ARABIC </w:instrText>
       </w:r>
       <w:r>
         <w:rPr>
           <w:rFonts w:ascii="Arial" w:hAnsi="Arial" w:cs="Arial"/>
           <w:i w:val="0"/>
           <w:iCs w:val="0"/>
-          <w:color w:val="000000" w:themeColor="text1"/>
+          <w:color w:val="auto"/>
           <w:sz w:val="24"/>
           <w:szCs w:val="24"/>
         </w:rPr>
@@ -13976,7 +13844,7 @@
           <w:i w:val="0"/>
           <w:iCs w:val="0"/>
           <w:noProof/>
-          <w:color w:val="000000" w:themeColor="text1"/>
+          <w:color w:val="auto"/>
           <w:sz w:val="24"/>
           <w:szCs w:val="24"/>
         </w:rPr>
@@ -13987,7 +13855,7 @@
           <w:rFonts w:ascii="Arial" w:hAnsi="Arial" w:cs="Arial"/>
           <w:i w:val="0"/>
           <w:iCs w:val="0"/>
-          <w:color w:val="000000" w:themeColor="text1"/>
+          <w:color w:val="auto"/>
           <w:sz w:val="24"/>
           <w:szCs w:val="24"/>
         </w:rPr>
@@ -14076,8 +13944,9 @@
         </w:rPr>
         <w:t>Disminpersau</w:t>
       </w:r>
-      <w:bookmarkEnd w:id="17"/>
-      <w:bookmarkEnd w:id="18"/>
+      <w:bookmarkEnd w:id="19"/>
+      <w:bookmarkEnd w:id="20"/>
+      <w:bookmarkEnd w:id="21"/>
       <w:proofErr w:type="spellEnd"/>
     </w:p>
     <w:p>
@@ -14147,7 +14016,7 @@
         </w:numPr>
         <w:spacing w:line="360" w:lineRule="auto"/>
       </w:pPr>
-      <w:bookmarkStart w:id="19" w:name="_Toc208909766"/>
+      <w:bookmarkStart w:id="22" w:name="_Toc208909766"/>
       <w:r>
         <w:t xml:space="preserve">C. </w:t>
       </w:r>
@@ -14174,7 +14043,7 @@
       <w:r>
         <w:t>Organisasi</w:t>
       </w:r>
-      <w:bookmarkEnd w:id="19"/>
+      <w:bookmarkEnd w:id="22"/>
       <w:proofErr w:type="spellEnd"/>
     </w:p>
     <w:p>
@@ -14926,7 +14795,7 @@
           <w:docGrid w:linePitch="360"/>
         </w:sectPr>
       </w:pPr>
-      <w:bookmarkStart w:id="20" w:name="_Toc208909767"/>
+      <w:bookmarkStart w:id="23" w:name="_Toc208909767"/>
     </w:p>
     <w:p>
       <w:pPr>
@@ -14959,7 +14828,7 @@
         </w:rPr>
         <w:t>RANCANGAN AKTUALISASI</w:t>
       </w:r>
-      <w:bookmarkEnd w:id="20"/>
+      <w:bookmarkEnd w:id="23"/>
     </w:p>
     <w:p>
       <w:pPr>
@@ -14984,7 +14853,7 @@
           <w:lang w:val="sv-SE"/>
         </w:rPr>
       </w:pPr>
-      <w:bookmarkStart w:id="21" w:name="_Toc208909768"/>
+      <w:bookmarkStart w:id="24" w:name="_Toc208909768"/>
       <w:r>
         <w:rPr>
           <w:lang w:val="sv-SE"/>
@@ -14997,7 +14866,7 @@
         </w:rPr>
         <w:t>Nilai-Nilai Dasar PNS</w:t>
       </w:r>
-      <w:bookmarkEnd w:id="21"/>
+      <w:bookmarkEnd w:id="24"/>
     </w:p>
     <w:p>
       <w:pPr>
@@ -15562,7 +15431,7 @@
           <w:lang w:val="sv-SE"/>
         </w:rPr>
       </w:pPr>
-      <w:bookmarkStart w:id="22" w:name="_Toc208909769"/>
+      <w:bookmarkStart w:id="25" w:name="_Toc208909769"/>
       <w:r>
         <w:rPr>
           <w:lang w:val="sv-SE"/>
@@ -15583,7 +15452,7 @@
         </w:rPr>
         <w:t>Smart Governance</w:t>
       </w:r>
-      <w:bookmarkEnd w:id="22"/>
+      <w:bookmarkEnd w:id="25"/>
     </w:p>
     <w:p>
       <w:pPr>
@@ -15646,7 +15515,7 @@
           <w:lang w:val="sv-SE"/>
         </w:rPr>
       </w:pPr>
-      <w:bookmarkStart w:id="23" w:name="_Toc208909770"/>
+      <w:bookmarkStart w:id="26" w:name="_Toc208909770"/>
       <w:r>
         <w:rPr>
           <w:lang w:val="sv-SE"/>
@@ -15659,7 +15528,7 @@
         </w:rPr>
         <w:t>Analisis Penetapan Isu</w:t>
       </w:r>
-      <w:bookmarkEnd w:id="23"/>
+      <w:bookmarkEnd w:id="26"/>
     </w:p>
     <w:p>
       <w:pPr>
@@ -15782,7 +15651,9 @@
           <w:szCs w:val="24"/>
         </w:rPr>
       </w:pPr>
-      <w:bookmarkStart w:id="24" w:name="_Toc208909778"/>
+      <w:bookmarkStart w:id="27" w:name="_Toc208909778"/>
+      <w:bookmarkStart w:id="28" w:name="_Toc209879922"/>
+      <w:bookmarkStart w:id="29" w:name="_Toc209881889"/>
       <w:r>
         <w:rPr>
           <w:rFonts w:ascii="Arial" w:hAnsi="Arial" w:cs="Arial"/>
@@ -15792,7 +15663,7 @@
           <w:sz w:val="24"/>
           <w:szCs w:val="24"/>
         </w:rPr>
-        <w:t>Tabel 3.</w:t>
+        <w:t xml:space="preserve">Tabel </w:t>
       </w:r>
       <w:r>
         <w:rPr>
@@ -15814,7 +15685,7 @@
           <w:sz w:val="24"/>
           <w:szCs w:val="24"/>
         </w:rPr>
-        <w:instrText xml:space="preserve"> SEQ Tabel_3. \* ARABIC </w:instrText>
+        <w:instrText xml:space="preserve"> SEQ Tabel \* ARABIC </w:instrText>
       </w:r>
       <w:r>
         <w:rPr>
@@ -15859,7 +15730,7 @@
           <w:sz w:val="24"/>
           <w:szCs w:val="24"/>
         </w:rPr>
-        <w:t xml:space="preserve"> </w:t>
+        <w:t xml:space="preserve">: </w:t>
       </w:r>
       <w:r>
         <w:rPr>
@@ -15872,7 +15743,9 @@
         </w:rPr>
         <w:t>Identifikasi Isu</w:t>
       </w:r>
-      <w:bookmarkEnd w:id="24"/>
+      <w:bookmarkEnd w:id="27"/>
+      <w:bookmarkEnd w:id="28"/>
+      <w:bookmarkEnd w:id="29"/>
     </w:p>
     <w:tbl>
       <w:tblPr>
@@ -17372,7 +17245,9 @@
           <w:szCs w:val="24"/>
         </w:rPr>
       </w:pPr>
-      <w:bookmarkStart w:id="25" w:name="_Toc208909779"/>
+      <w:bookmarkStart w:id="30" w:name="_Toc208909779"/>
+      <w:bookmarkStart w:id="31" w:name="_Toc209879923"/>
+      <w:bookmarkStart w:id="32" w:name="_Toc209881890"/>
       <w:r>
         <w:rPr>
           <w:rFonts w:ascii="Arial" w:hAnsi="Arial" w:cs="Arial"/>
@@ -17382,7 +17257,7 @@
           <w:sz w:val="24"/>
           <w:szCs w:val="24"/>
         </w:rPr>
-        <w:t>Tabel 3.</w:t>
+        <w:t xml:space="preserve">Tabel </w:t>
       </w:r>
       <w:r>
         <w:rPr>
@@ -17404,7 +17279,7 @@
           <w:sz w:val="24"/>
           <w:szCs w:val="24"/>
         </w:rPr>
-        <w:instrText xml:space="preserve"> SEQ Tabel_3. \* ARABIC </w:instrText>
+        <w:instrText xml:space="preserve"> SEQ Tabel \* ARABIC </w:instrText>
       </w:r>
       <w:r>
         <w:rPr>
@@ -17496,7 +17371,9 @@
         </w:rPr>
         <w:t>Metode APKL</w:t>
       </w:r>
-      <w:bookmarkEnd w:id="25"/>
+      <w:bookmarkEnd w:id="30"/>
+      <w:bookmarkEnd w:id="31"/>
+      <w:bookmarkEnd w:id="32"/>
     </w:p>
     <w:tbl>
       <w:tblPr>
@@ -17905,7 +17782,7 @@
                 <w:lang w:val="sv-SE"/>
               </w:rPr>
             </w:pPr>
-            <w:bookmarkStart w:id="26" w:name="_Hlk208302457"/>
+            <w:bookmarkStart w:id="33" w:name="_Hlk208302457"/>
             <w:r>
               <w:rPr>
                 <w:rFonts w:ascii="Arial" w:hAnsi="Arial" w:cs="Arial"/>
@@ -18022,7 +17899,7 @@
               </w:rPr>
               <w:t>al dan realistis serta termasuk kewenangan penulis</w:t>
             </w:r>
-            <w:bookmarkEnd w:id="26"/>
+            <w:bookmarkEnd w:id="33"/>
           </w:p>
         </w:tc>
         <w:tc>
@@ -20993,7 +20870,9 @@
           <w:szCs w:val="24"/>
         </w:rPr>
       </w:pPr>
-      <w:bookmarkStart w:id="27" w:name="_Toc208909780"/>
+      <w:bookmarkStart w:id="34" w:name="_Toc208909780"/>
+      <w:bookmarkStart w:id="35" w:name="_Toc209879924"/>
+      <w:bookmarkStart w:id="36" w:name="_Toc209881891"/>
       <w:r>
         <w:rPr>
           <w:rFonts w:ascii="Arial" w:hAnsi="Arial" w:cs="Arial"/>
@@ -21003,7 +20882,7 @@
           <w:sz w:val="24"/>
           <w:szCs w:val="24"/>
         </w:rPr>
-        <w:t>Tabel 3.</w:t>
+        <w:t xml:space="preserve">Tabel </w:t>
       </w:r>
       <w:r>
         <w:rPr>
@@ -21025,7 +20904,7 @@
           <w:sz w:val="24"/>
           <w:szCs w:val="24"/>
         </w:rPr>
-        <w:instrText xml:space="preserve"> SEQ Tabel_3. \* ARABIC </w:instrText>
+        <w:instrText xml:space="preserve"> SEQ Tabel \* ARABIC </w:instrText>
       </w:r>
       <w:r>
         <w:rPr>
@@ -21083,7 +20962,9 @@
         </w:rPr>
         <w:t>Indikator dari Metode USG</w:t>
       </w:r>
-      <w:bookmarkEnd w:id="27"/>
+      <w:bookmarkEnd w:id="34"/>
+      <w:bookmarkEnd w:id="35"/>
+      <w:bookmarkEnd w:id="36"/>
     </w:p>
     <w:tbl>
       <w:tblPr>
@@ -22073,16 +21954,79 @@
     <w:p>
       <w:pPr>
         <w:pStyle w:val="Caption"/>
+        <w:keepNext/>
         <w:jc w:val="center"/>
+      </w:pPr>
+      <w:bookmarkStart w:id="37" w:name="_Toc208909781"/>
+      <w:bookmarkStart w:id="38" w:name="_Toc209879925"/>
+      <w:bookmarkStart w:id="39" w:name="_Toc209881892"/>
+      <w:r>
         <w:rPr>
           <w:rFonts w:ascii="Arial" w:hAnsi="Arial" w:cs="Arial"/>
           <w:i w:val="0"/>
           <w:iCs w:val="0"/>
-          <w:sz w:val="24"/>
-          <w:szCs w:val="24"/>
-        </w:rPr>
-      </w:pPr>
-      <w:bookmarkStart w:id="28" w:name="_Toc208909781"/>
+          <w:color w:val="auto"/>
+          <w:sz w:val="24"/>
+          <w:szCs w:val="24"/>
+        </w:rPr>
+        <w:t xml:space="preserve">Tabel </w:t>
+      </w:r>
+      <w:r>
+        <w:rPr>
+          <w:rFonts w:ascii="Arial" w:hAnsi="Arial" w:cs="Arial"/>
+          <w:i w:val="0"/>
+          <w:iCs w:val="0"/>
+          <w:color w:val="auto"/>
+          <w:sz w:val="24"/>
+          <w:szCs w:val="24"/>
+        </w:rPr>
+        <w:fldChar w:fldCharType="begin"/>
+      </w:r>
+      <w:r>
+        <w:rPr>
+          <w:rFonts w:ascii="Arial" w:hAnsi="Arial" w:cs="Arial"/>
+          <w:i w:val="0"/>
+          <w:iCs w:val="0"/>
+          <w:color w:val="auto"/>
+          <w:sz w:val="24"/>
+          <w:szCs w:val="24"/>
+        </w:rPr>
+        <w:instrText xml:space="preserve"> SEQ Tabel \* ARABIC </w:instrText>
+      </w:r>
+      <w:r>
+        <w:rPr>
+          <w:rFonts w:ascii="Arial" w:hAnsi="Arial" w:cs="Arial"/>
+          <w:i w:val="0"/>
+          <w:iCs w:val="0"/>
+          <w:color w:val="auto"/>
+          <w:sz w:val="24"/>
+          <w:szCs w:val="24"/>
+        </w:rPr>
+        <w:fldChar w:fldCharType="separate"/>
+      </w:r>
+      <w:r>
+        <w:rPr>
+          <w:rFonts w:ascii="Arial" w:hAnsi="Arial" w:cs="Arial"/>
+          <w:i w:val="0"/>
+          <w:iCs w:val="0"/>
+          <w:noProof/>
+          <w:color w:val="auto"/>
+          <w:sz w:val="24"/>
+          <w:szCs w:val="24"/>
+        </w:rPr>
+        <w:t>4</w:t>
+      </w:r>
+      <w:r>
+        <w:rPr>
+          <w:rFonts w:ascii="Arial" w:hAnsi="Arial" w:cs="Arial"/>
+          <w:i w:val="0"/>
+          <w:iCs w:val="0"/>
+          <w:color w:val="auto"/>
+          <w:sz w:val="24"/>
+          <w:szCs w:val="24"/>
+        </w:rPr>
+        <w:fldChar w:fldCharType="end"/>
+      </w:r>
       <w:r>
         <w:rPr>
           <w:rFonts w:ascii="Arial" w:hAnsi="Arial" w:cs="Arial"/>
@@ -22092,7 +22036,7 @@
           <w:sz w:val="24"/>
           <w:szCs w:val="24"/>
         </w:rPr>
-        <w:t>Tabel 3.</w:t>
+        <w:t xml:space="preserve">: </w:t>
       </w:r>
       <w:r>
         <w:rPr>
@@ -22103,76 +22047,11 @@
           <w:sz w:val="24"/>
           <w:szCs w:val="24"/>
         </w:rPr>
-        <w:fldChar w:fldCharType="begin"/>
-      </w:r>
-      <w:r>
-        <w:rPr>
-          <w:rFonts w:ascii="Arial" w:hAnsi="Arial" w:cs="Arial"/>
-          <w:i w:val="0"/>
-          <w:iCs w:val="0"/>
-          <w:color w:val="000000" w:themeColor="text1"/>
-          <w:sz w:val="24"/>
-          <w:szCs w:val="24"/>
-        </w:rPr>
-        <w:instrText xml:space="preserve"> SEQ Tabel_3. \* ARABIC </w:instrText>
-      </w:r>
-      <w:r>
-        <w:rPr>
-          <w:rFonts w:ascii="Arial" w:hAnsi="Arial" w:cs="Arial"/>
-          <w:i w:val="0"/>
-          <w:iCs w:val="0"/>
-          <w:color w:val="000000" w:themeColor="text1"/>
-          <w:sz w:val="24"/>
-          <w:szCs w:val="24"/>
-        </w:rPr>
-        <w:fldChar w:fldCharType="separate"/>
-      </w:r>
-      <w:r>
-        <w:rPr>
-          <w:rFonts w:ascii="Arial" w:hAnsi="Arial" w:cs="Arial"/>
-          <w:i w:val="0"/>
-          <w:iCs w:val="0"/>
-          <w:noProof/>
-          <w:color w:val="000000" w:themeColor="text1"/>
-          <w:sz w:val="24"/>
-          <w:szCs w:val="24"/>
-        </w:rPr>
-        <w:t>4</w:t>
-      </w:r>
-      <w:r>
-        <w:rPr>
-          <w:rFonts w:ascii="Arial" w:hAnsi="Arial" w:cs="Arial"/>
-          <w:i w:val="0"/>
-          <w:iCs w:val="0"/>
-          <w:color w:val="000000" w:themeColor="text1"/>
-          <w:sz w:val="24"/>
-          <w:szCs w:val="24"/>
-        </w:rPr>
-        <w:fldChar w:fldCharType="end"/>
-      </w:r>
-      <w:r>
-        <w:rPr>
-          <w:rFonts w:ascii="Arial" w:hAnsi="Arial" w:cs="Arial"/>
-          <w:i w:val="0"/>
-          <w:iCs w:val="0"/>
-          <w:color w:val="000000" w:themeColor="text1"/>
-          <w:sz w:val="24"/>
-          <w:szCs w:val="24"/>
-        </w:rPr>
-        <w:t xml:space="preserve">: </w:t>
-      </w:r>
-      <w:r>
-        <w:rPr>
-          <w:rFonts w:ascii="Arial" w:hAnsi="Arial" w:cs="Arial"/>
-          <w:i w:val="0"/>
-          <w:iCs w:val="0"/>
-          <w:color w:val="000000" w:themeColor="text1"/>
-          <w:sz w:val="24"/>
-          <w:szCs w:val="24"/>
-        </w:rPr>
         <w:t>Deskripsi Indikator Metode USG</w:t>
       </w:r>
-      <w:bookmarkEnd w:id="28"/>
+      <w:bookmarkEnd w:id="37"/>
+      <w:bookmarkEnd w:id="38"/>
+      <w:bookmarkEnd w:id="39"/>
     </w:p>
     <w:tbl>
       <w:tblPr>
@@ -23210,24 +23089,26 @@
           <w:szCs w:val="24"/>
         </w:rPr>
       </w:pPr>
-      <w:bookmarkStart w:id="29" w:name="_Toc208909782"/>
+      <w:bookmarkStart w:id="40" w:name="_Toc208909782"/>
+      <w:bookmarkStart w:id="41" w:name="_Toc209879926"/>
+      <w:bookmarkStart w:id="42" w:name="_Toc209881893"/>
       <w:r>
         <w:rPr>
           <w:rFonts w:ascii="Arial" w:hAnsi="Arial" w:cs="Arial"/>
           <w:i w:val="0"/>
           <w:iCs w:val="0"/>
-          <w:color w:val="000000" w:themeColor="text1"/>
-          <w:sz w:val="24"/>
-          <w:szCs w:val="24"/>
-        </w:rPr>
-        <w:t>Tabel 3.</w:t>
+          <w:color w:val="auto"/>
+          <w:sz w:val="24"/>
+          <w:szCs w:val="24"/>
+        </w:rPr>
+        <w:t xml:space="preserve">Tabel </w:t>
       </w:r>
       <w:r>
         <w:rPr>
           <w:rFonts w:ascii="Arial" w:hAnsi="Arial" w:cs="Arial"/>
           <w:i w:val="0"/>
           <w:iCs w:val="0"/>
-          <w:color w:val="000000" w:themeColor="text1"/>
+          <w:color w:val="auto"/>
           <w:sz w:val="24"/>
           <w:szCs w:val="24"/>
         </w:rPr>
@@ -23238,18 +23119,18 @@
           <w:rFonts w:ascii="Arial" w:hAnsi="Arial" w:cs="Arial"/>
           <w:i w:val="0"/>
           <w:iCs w:val="0"/>
-          <w:color w:val="000000" w:themeColor="text1"/>
-          <w:sz w:val="24"/>
-          <w:szCs w:val="24"/>
-        </w:rPr>
-        <w:instrText xml:space="preserve"> SEQ Tabel_3. \* ARABIC </w:instrText>
+          <w:color w:val="auto"/>
+          <w:sz w:val="24"/>
+          <w:szCs w:val="24"/>
+        </w:rPr>
+        <w:instrText xml:space="preserve"> SEQ Tabel \* ARABIC </w:instrText>
       </w:r>
       <w:r>
         <w:rPr>
           <w:rFonts w:ascii="Arial" w:hAnsi="Arial" w:cs="Arial"/>
           <w:i w:val="0"/>
           <w:iCs w:val="0"/>
-          <w:color w:val="000000" w:themeColor="text1"/>
+          <w:color w:val="auto"/>
           <w:sz w:val="24"/>
           <w:szCs w:val="24"/>
         </w:rPr>
@@ -23261,7 +23142,7 @@
           <w:i w:val="0"/>
           <w:iCs w:val="0"/>
           <w:noProof/>
-          <w:color w:val="000000" w:themeColor="text1"/>
+          <w:color w:val="auto"/>
           <w:sz w:val="24"/>
           <w:szCs w:val="24"/>
         </w:rPr>
@@ -23272,7 +23153,7 @@
           <w:rFonts w:ascii="Arial" w:hAnsi="Arial" w:cs="Arial"/>
           <w:i w:val="0"/>
           <w:iCs w:val="0"/>
-          <w:color w:val="000000" w:themeColor="text1"/>
+          <w:color w:val="auto"/>
           <w:sz w:val="24"/>
           <w:szCs w:val="24"/>
         </w:rPr>
@@ -23326,7 +23207,9 @@
         </w:rPr>
         <w:t xml:space="preserve"> USG</w:t>
       </w:r>
-      <w:bookmarkEnd w:id="29"/>
+      <w:bookmarkEnd w:id="40"/>
+      <w:bookmarkEnd w:id="41"/>
+      <w:bookmarkEnd w:id="42"/>
     </w:p>
     <w:tbl>
       <w:tblPr>
@@ -25514,7 +25397,75 @@
           <w:lang w:val="en-US"/>
         </w:rPr>
       </w:pPr>
-      <w:bookmarkStart w:id="30" w:name="_Toc208909788"/>
+      <w:bookmarkStart w:id="43" w:name="_Toc208909788"/>
+      <w:bookmarkStart w:id="44" w:name="_Toc209881854"/>
+      <w:r>
+        <w:rPr>
+          <w:rFonts w:ascii="Arial" w:hAnsi="Arial" w:cs="Arial"/>
+          <w:i w:val="0"/>
+          <w:iCs w:val="0"/>
+          <w:color w:val="auto"/>
+          <w:sz w:val="24"/>
+          <w:szCs w:val="24"/>
+        </w:rPr>
+        <w:t xml:space="preserve">Gambar </w:t>
+      </w:r>
+      <w:r>
+        <w:rPr>
+          <w:rFonts w:ascii="Arial" w:hAnsi="Arial" w:cs="Arial"/>
+          <w:i w:val="0"/>
+          <w:iCs w:val="0"/>
+          <w:color w:val="auto"/>
+          <w:sz w:val="24"/>
+          <w:szCs w:val="24"/>
+        </w:rPr>
+        <w:fldChar w:fldCharType="begin"/>
+      </w:r>
+      <w:r>
+        <w:rPr>
+          <w:rFonts w:ascii="Arial" w:hAnsi="Arial" w:cs="Arial"/>
+          <w:i w:val="0"/>
+          <w:iCs w:val="0"/>
+          <w:color w:val="auto"/>
+          <w:sz w:val="24"/>
+          <w:szCs w:val="24"/>
+        </w:rPr>
+        <w:instrText xml:space="preserve"> SEQ Gambar \* ARABIC </w:instrText>
+      </w:r>
+      <w:r>
+        <w:rPr>
+          <w:rFonts w:ascii="Arial" w:hAnsi="Arial" w:cs="Arial"/>
+          <w:i w:val="0"/>
+          <w:iCs w:val="0"/>
+          <w:color w:val="auto"/>
+          <w:sz w:val="24"/>
+          <w:szCs w:val="24"/>
+        </w:rPr>
+        <w:fldChar w:fldCharType="separate"/>
+      </w:r>
+      <w:r>
+        <w:rPr>
+          <w:rFonts w:ascii="Arial" w:hAnsi="Arial" w:cs="Arial"/>
+          <w:i w:val="0"/>
+          <w:iCs w:val="0"/>
+          <w:noProof/>
+          <w:color w:val="auto"/>
+          <w:sz w:val="24"/>
+          <w:szCs w:val="24"/>
+        </w:rPr>
+        <w:t>4</w:t>
+      </w:r>
+      <w:r>
+        <w:rPr>
+          <w:rFonts w:ascii="Arial" w:hAnsi="Arial" w:cs="Arial"/>
+          <w:i w:val="0"/>
+          <w:iCs w:val="0"/>
+          <w:color w:val="auto"/>
+          <w:sz w:val="24"/>
+          <w:szCs w:val="24"/>
+        </w:rPr>
+        <w:fldChar w:fldCharType="end"/>
+      </w:r>
       <w:r>
         <w:rPr>
           <w:rFonts w:ascii="Arial" w:hAnsi="Arial" w:cs="Arial"/>
@@ -25523,8 +25474,9 @@
           <w:color w:val="000000" w:themeColor="text1"/>
           <w:sz w:val="24"/>
           <w:szCs w:val="24"/>
-        </w:rPr>
-        <w:t>Gambar 3.</w:t>
+          <w:lang w:val="en-US"/>
+        </w:rPr>
+        <w:t xml:space="preserve">: </w:t>
       </w:r>
       <w:r>
         <w:rPr>
@@ -25534,79 +25486,12 @@
           <w:color w:val="000000" w:themeColor="text1"/>
           <w:sz w:val="24"/>
           <w:szCs w:val="24"/>
-        </w:rPr>
-        <w:fldChar w:fldCharType="begin"/>
-      </w:r>
-      <w:r>
-        <w:rPr>
-          <w:rFonts w:ascii="Arial" w:hAnsi="Arial" w:cs="Arial"/>
-          <w:i w:val="0"/>
-          <w:iCs w:val="0"/>
-          <w:color w:val="000000" w:themeColor="text1"/>
-          <w:sz w:val="24"/>
-          <w:szCs w:val="24"/>
-        </w:rPr>
-        <w:instrText xml:space="preserve"> SEQ Gambar_3. \* ARABIC </w:instrText>
-      </w:r>
-      <w:r>
-        <w:rPr>
-          <w:rFonts w:ascii="Arial" w:hAnsi="Arial" w:cs="Arial"/>
-          <w:i w:val="0"/>
-          <w:iCs w:val="0"/>
-          <w:color w:val="000000" w:themeColor="text1"/>
-          <w:sz w:val="24"/>
-          <w:szCs w:val="24"/>
-        </w:rPr>
-        <w:fldChar w:fldCharType="separate"/>
-      </w:r>
-      <w:r>
-        <w:rPr>
-          <w:rFonts w:ascii="Arial" w:hAnsi="Arial" w:cs="Arial"/>
-          <w:i w:val="0"/>
-          <w:iCs w:val="0"/>
-          <w:noProof/>
-          <w:color w:val="000000" w:themeColor="text1"/>
-          <w:sz w:val="24"/>
-          <w:szCs w:val="24"/>
-        </w:rPr>
-        <w:t>1</w:t>
-      </w:r>
-      <w:r>
-        <w:rPr>
-          <w:rFonts w:ascii="Arial" w:hAnsi="Arial" w:cs="Arial"/>
-          <w:i w:val="0"/>
-          <w:iCs w:val="0"/>
-          <w:color w:val="000000" w:themeColor="text1"/>
-          <w:sz w:val="24"/>
-          <w:szCs w:val="24"/>
-        </w:rPr>
-        <w:fldChar w:fldCharType="end"/>
-      </w:r>
-      <w:r>
-        <w:rPr>
-          <w:rFonts w:ascii="Arial" w:hAnsi="Arial" w:cs="Arial"/>
-          <w:i w:val="0"/>
-          <w:iCs w:val="0"/>
-          <w:color w:val="000000" w:themeColor="text1"/>
-          <w:sz w:val="24"/>
-          <w:szCs w:val="24"/>
           <w:lang w:val="en-US"/>
         </w:rPr>
-        <w:t xml:space="preserve">: </w:t>
-      </w:r>
-      <w:r>
-        <w:rPr>
-          <w:rFonts w:ascii="Arial" w:hAnsi="Arial" w:cs="Arial"/>
-          <w:i w:val="0"/>
-          <w:iCs w:val="0"/>
-          <w:color w:val="000000" w:themeColor="text1"/>
-          <w:sz w:val="24"/>
-          <w:szCs w:val="24"/>
-          <w:lang w:val="en-US"/>
-        </w:rPr>
         <w:t>Diagram Fishbone</w:t>
       </w:r>
-      <w:bookmarkEnd w:id="30"/>
+      <w:bookmarkEnd w:id="43"/>
+      <w:bookmarkEnd w:id="44"/>
     </w:p>
     <w:p>
       <w:pPr>
@@ -26643,7 +26528,7 @@
           <w:lang w:val="sv-SE"/>
         </w:rPr>
       </w:pPr>
-      <w:bookmarkStart w:id="31" w:name="_Toc208909771"/>
+      <w:bookmarkStart w:id="45" w:name="_Toc208909771"/>
       <w:r>
         <w:rPr>
           <w:lang w:val="sv-SE"/>
@@ -26656,7 +26541,7 @@
         </w:rPr>
         <w:t>Gagasan Pemecahan Isu</w:t>
       </w:r>
-      <w:bookmarkEnd w:id="31"/>
+      <w:bookmarkEnd w:id="45"/>
     </w:p>
     <w:p>
       <w:pPr>
@@ -27129,7 +27014,7 @@
           <w:lang w:val="sv-SE"/>
         </w:rPr>
       </w:pPr>
-      <w:bookmarkStart w:id="32" w:name="_Toc208909772"/>
+      <w:bookmarkStart w:id="46" w:name="_Toc208909772"/>
       <w:r>
         <w:rPr>
           <w:lang w:val="sv-SE"/>
@@ -27142,7 +27027,7 @@
         </w:rPr>
         <w:t>Matriks Rancangan Aktualisasi</w:t>
       </w:r>
-      <w:bookmarkEnd w:id="32"/>
+      <w:bookmarkEnd w:id="46"/>
     </w:p>
     <w:p>
       <w:pPr>
@@ -27158,24 +27043,26 @@
           <w:lang w:val="sv-SE"/>
         </w:rPr>
       </w:pPr>
-      <w:bookmarkStart w:id="33" w:name="_Toc208909783"/>
+      <w:bookmarkStart w:id="47" w:name="_Toc208909783"/>
+      <w:bookmarkStart w:id="48" w:name="_Toc209879927"/>
+      <w:bookmarkStart w:id="49" w:name="_Toc209881894"/>
       <w:r>
         <w:rPr>
           <w:rFonts w:ascii="Arial" w:hAnsi="Arial" w:cs="Arial"/>
           <w:i w:val="0"/>
           <w:iCs w:val="0"/>
-          <w:color w:val="000000" w:themeColor="text1"/>
-          <w:sz w:val="24"/>
-          <w:szCs w:val="24"/>
-        </w:rPr>
-        <w:t>Tabel 3.</w:t>
+          <w:color w:val="auto"/>
+          <w:sz w:val="24"/>
+          <w:szCs w:val="24"/>
+        </w:rPr>
+        <w:t xml:space="preserve">Tabel </w:t>
       </w:r>
       <w:r>
         <w:rPr>
           <w:rFonts w:ascii="Arial" w:hAnsi="Arial" w:cs="Arial"/>
           <w:i w:val="0"/>
           <w:iCs w:val="0"/>
-          <w:color w:val="000000" w:themeColor="text1"/>
+          <w:color w:val="auto"/>
           <w:sz w:val="24"/>
           <w:szCs w:val="24"/>
         </w:rPr>
@@ -27186,18 +27073,18 @@
           <w:rFonts w:ascii="Arial" w:hAnsi="Arial" w:cs="Arial"/>
           <w:i w:val="0"/>
           <w:iCs w:val="0"/>
-          <w:color w:val="000000" w:themeColor="text1"/>
-          <w:sz w:val="24"/>
-          <w:szCs w:val="24"/>
-        </w:rPr>
-        <w:instrText xml:space="preserve"> SEQ Tabel_3. \* ARABIC </w:instrText>
+          <w:color w:val="auto"/>
+          <w:sz w:val="24"/>
+          <w:szCs w:val="24"/>
+        </w:rPr>
+        <w:instrText xml:space="preserve"> SEQ Tabel \* ARABIC </w:instrText>
       </w:r>
       <w:r>
         <w:rPr>
           <w:rFonts w:ascii="Arial" w:hAnsi="Arial" w:cs="Arial"/>
           <w:i w:val="0"/>
           <w:iCs w:val="0"/>
-          <w:color w:val="000000" w:themeColor="text1"/>
+          <w:color w:val="auto"/>
           <w:sz w:val="24"/>
           <w:szCs w:val="24"/>
         </w:rPr>
@@ -27209,7 +27096,7 @@
           <w:i w:val="0"/>
           <w:iCs w:val="0"/>
           <w:noProof/>
-          <w:color w:val="000000" w:themeColor="text1"/>
+          <w:color w:val="auto"/>
           <w:sz w:val="24"/>
           <w:szCs w:val="24"/>
         </w:rPr>
@@ -27220,7 +27107,7 @@
           <w:rFonts w:ascii="Arial" w:hAnsi="Arial" w:cs="Arial"/>
           <w:i w:val="0"/>
           <w:iCs w:val="0"/>
-          <w:color w:val="000000" w:themeColor="text1"/>
+          <w:color w:val="auto"/>
           <w:sz w:val="24"/>
           <w:szCs w:val="24"/>
         </w:rPr>
@@ -27265,7 +27152,9 @@
         </w:rPr>
         <w:t>Matriks Rancangan Aktualisasi</w:t>
       </w:r>
-      <w:bookmarkEnd w:id="33"/>
+      <w:bookmarkEnd w:id="47"/>
+      <w:bookmarkEnd w:id="48"/>
+      <w:bookmarkEnd w:id="49"/>
     </w:p>
     <w:tbl>
       <w:tblPr>
@@ -28043,7 +27932,7 @@
                 <w:szCs w:val="20"/>
               </w:rPr>
             </w:pPr>
-            <w:bookmarkStart w:id="34" w:name="_Hlk208503913"/>
+            <w:bookmarkStart w:id="50" w:name="_Hlk208503913"/>
             <w:r>
               <w:rPr>
                 <w:rFonts w:ascii="Arial" w:eastAsia="Cambria" w:hAnsi="Arial" w:cs="Arial"/>
@@ -31726,7 +31615,7 @@
               </w:rPr>
               <w:t xml:space="preserve">Dari kegiatan yang dilakukan, akan menghasilkan </w:t>
             </w:r>
-            <w:bookmarkStart w:id="35" w:name="_Hlk209172549"/>
+            <w:bookmarkStart w:id="51" w:name="_Hlk209172549"/>
             <w:r>
               <w:rPr>
                 <w:rFonts w:ascii="Arial" w:eastAsia="Cambria" w:hAnsi="Arial" w:cs="Arial"/>
@@ -31757,7 +31646,7 @@
               </w:rPr>
               <w:t xml:space="preserve">dokumen disposisi berdasarkan rancangan dan simulasi yang sudah dilakukan. </w:t>
             </w:r>
-            <w:bookmarkEnd w:id="35"/>
+            <w:bookmarkEnd w:id="51"/>
           </w:p>
         </w:tc>
         <w:tc>
@@ -31998,7 +31887,7 @@
           </w:p>
         </w:tc>
       </w:tr>
-      <w:bookmarkEnd w:id="34"/>
+      <w:bookmarkEnd w:id="50"/>
     </w:tbl>
     <w:p>
       <w:pPr>
@@ -32046,7 +31935,7 @@
           <w:lang w:val="sv-SE"/>
         </w:rPr>
       </w:pPr>
-      <w:bookmarkStart w:id="36" w:name="_Toc208909773"/>
+      <w:bookmarkStart w:id="52" w:name="_Toc208909773"/>
       <w:r>
         <w:rPr>
           <w:lang w:val="sv-SE"/>
@@ -32073,7 +31962,7 @@
         </w:rPr>
         <w:t xml:space="preserve"> Aktualisasi</w:t>
       </w:r>
-      <w:bookmarkEnd w:id="36"/>
+      <w:bookmarkEnd w:id="52"/>
     </w:p>
     <w:p>
       <w:pPr>
@@ -32119,7 +32008,76 @@
           <w:lang w:val="en-US"/>
         </w:rPr>
       </w:pPr>
-      <w:bookmarkStart w:id="37" w:name="_Toc208909784"/>
+      <w:bookmarkStart w:id="53" w:name="_Toc208909784"/>
+      <w:bookmarkStart w:id="54" w:name="_Toc209879928"/>
+      <w:bookmarkStart w:id="55" w:name="_Toc209881895"/>
+      <w:r>
+        <w:rPr>
+          <w:rFonts w:ascii="Arial" w:hAnsi="Arial" w:cs="Arial"/>
+          <w:i w:val="0"/>
+          <w:iCs w:val="0"/>
+          <w:color w:val="auto"/>
+          <w:sz w:val="24"/>
+          <w:szCs w:val="24"/>
+        </w:rPr>
+        <w:t xml:space="preserve">Tabel </w:t>
+      </w:r>
+      <w:r>
+        <w:rPr>
+          <w:rFonts w:ascii="Arial" w:hAnsi="Arial" w:cs="Arial"/>
+          <w:i w:val="0"/>
+          <w:iCs w:val="0"/>
+          <w:color w:val="auto"/>
+          <w:sz w:val="24"/>
+          <w:szCs w:val="24"/>
+        </w:rPr>
+        <w:fldChar w:fldCharType="begin"/>
+      </w:r>
+      <w:r>
+        <w:rPr>
+          <w:rFonts w:ascii="Arial" w:hAnsi="Arial" w:cs="Arial"/>
+          <w:i w:val="0"/>
+          <w:iCs w:val="0"/>
+          <w:color w:val="auto"/>
+          <w:sz w:val="24"/>
+          <w:szCs w:val="24"/>
+        </w:rPr>
+        <w:instrText xml:space="preserve"> SEQ Tabel \* ARABIC </w:instrText>
+      </w:r>
+      <w:r>
+        <w:rPr>
+          <w:rFonts w:ascii="Arial" w:hAnsi="Arial" w:cs="Arial"/>
+          <w:i w:val="0"/>
+          <w:iCs w:val="0"/>
+          <w:color w:val="auto"/>
+          <w:sz w:val="24"/>
+          <w:szCs w:val="24"/>
+        </w:rPr>
+        <w:fldChar w:fldCharType="separate"/>
+      </w:r>
+      <w:r>
+        <w:rPr>
+          <w:rFonts w:ascii="Arial" w:hAnsi="Arial" w:cs="Arial"/>
+          <w:i w:val="0"/>
+          <w:iCs w:val="0"/>
+          <w:noProof/>
+          <w:color w:val="auto"/>
+          <w:sz w:val="24"/>
+          <w:szCs w:val="24"/>
+        </w:rPr>
+        <w:t>7</w:t>
+      </w:r>
+      <w:r>
+        <w:rPr>
+          <w:rFonts w:ascii="Arial" w:hAnsi="Arial" w:cs="Arial"/>
+          <w:i w:val="0"/>
+          <w:iCs w:val="0"/>
+          <w:color w:val="auto"/>
+          <w:sz w:val="24"/>
+          <w:szCs w:val="24"/>
+        </w:rPr>
+        <w:fldChar w:fldCharType="end"/>
+      </w:r>
       <w:r>
         <w:rPr>
           <w:rFonts w:ascii="Arial" w:hAnsi="Arial" w:cs="Arial"/>
@@ -32128,8 +32086,9 @@
           <w:color w:val="000000" w:themeColor="text1"/>
           <w:sz w:val="24"/>
           <w:szCs w:val="24"/>
-        </w:rPr>
-        <w:t>Tabel 3.</w:t>
+          <w:lang w:val="en-US"/>
+        </w:rPr>
+        <w:t>:</w:t>
       </w:r>
       <w:r>
         <w:rPr>
@@ -32140,7 +32099,7 @@
           <w:sz w:val="24"/>
           <w:szCs w:val="24"/>
         </w:rPr>
-        <w:fldChar w:fldCharType="begin"/>
+        <w:t xml:space="preserve"> </w:t>
       </w:r>
       <w:r>
         <w:rPr>
@@ -32151,8 +32110,9 @@
           <w:sz w:val="24"/>
           <w:szCs w:val="24"/>
         </w:rPr>
-        <w:instrText xml:space="preserve"> SEQ Tabel_3. \* ARABIC </w:instrText>
-      </w:r>
+        <w:t xml:space="preserve">Timeline </w:t>
+      </w:r>
+      <w:proofErr w:type="spellStart"/>
       <w:r>
         <w:rPr>
           <w:rFonts w:ascii="Arial" w:hAnsi="Arial" w:cs="Arial"/>
@@ -32161,21 +32121,11 @@
           <w:color w:val="000000" w:themeColor="text1"/>
           <w:sz w:val="24"/>
           <w:szCs w:val="24"/>
-        </w:rPr>
-        <w:fldChar w:fldCharType="separate"/>
-      </w:r>
-      <w:r>
-        <w:rPr>
-          <w:rFonts w:ascii="Arial" w:hAnsi="Arial" w:cs="Arial"/>
-          <w:i w:val="0"/>
-          <w:iCs w:val="0"/>
-          <w:noProof/>
-          <w:color w:val="000000" w:themeColor="text1"/>
-          <w:sz w:val="24"/>
-          <w:szCs w:val="24"/>
-        </w:rPr>
-        <w:t>7</w:t>
-      </w:r>
+          <w:lang w:val="en-US"/>
+        </w:rPr>
+        <w:t>Rencana</w:t>
+      </w:r>
+      <w:proofErr w:type="spellEnd"/>
       <w:r>
         <w:rPr>
           <w:rFonts w:ascii="Arial" w:hAnsi="Arial" w:cs="Arial"/>
@@ -32184,84 +32134,13 @@
           <w:color w:val="000000" w:themeColor="text1"/>
           <w:sz w:val="24"/>
           <w:szCs w:val="24"/>
-        </w:rPr>
-        <w:fldChar w:fldCharType="end"/>
-      </w:r>
-      <w:r>
-        <w:rPr>
-          <w:rFonts w:ascii="Arial" w:hAnsi="Arial" w:cs="Arial"/>
-          <w:i w:val="0"/>
-          <w:iCs w:val="0"/>
-          <w:color w:val="000000" w:themeColor="text1"/>
-          <w:sz w:val="24"/>
-          <w:szCs w:val="24"/>
           <w:lang w:val="en-US"/>
         </w:rPr>
-        <w:t>:</w:t>
-      </w:r>
-      <w:r>
-        <w:rPr>
-          <w:rFonts w:ascii="Arial" w:hAnsi="Arial" w:cs="Arial"/>
-          <w:i w:val="0"/>
-          <w:iCs w:val="0"/>
-          <w:color w:val="000000" w:themeColor="text1"/>
-          <w:sz w:val="24"/>
-          <w:szCs w:val="24"/>
-        </w:rPr>
-        <w:t xml:space="preserve"> </w:t>
-      </w:r>
-      <w:r>
-        <w:rPr>
-          <w:rFonts w:ascii="Arial" w:hAnsi="Arial" w:cs="Arial"/>
-          <w:i w:val="0"/>
-          <w:iCs w:val="0"/>
-          <w:color w:val="000000" w:themeColor="text1"/>
-          <w:sz w:val="24"/>
-          <w:szCs w:val="24"/>
-        </w:rPr>
-        <w:t xml:space="preserve">Timeline </w:t>
-      </w:r>
-      <w:proofErr w:type="spellStart"/>
-      <w:r>
-        <w:rPr>
-          <w:rFonts w:ascii="Arial" w:hAnsi="Arial" w:cs="Arial"/>
-          <w:i w:val="0"/>
-          <w:iCs w:val="0"/>
-          <w:color w:val="000000" w:themeColor="text1"/>
-          <w:sz w:val="24"/>
-          <w:szCs w:val="24"/>
-          <w:lang w:val="en-US"/>
-        </w:rPr>
-        <w:t>Rencana</w:t>
-      </w:r>
-      <w:proofErr w:type="spellEnd"/>
-      <w:r>
-        <w:rPr>
-          <w:rFonts w:ascii="Arial" w:hAnsi="Arial" w:cs="Arial"/>
-          <w:i w:val="0"/>
-          <w:iCs w:val="0"/>
-          <w:color w:val="000000" w:themeColor="text1"/>
-          <w:sz w:val="24"/>
-          <w:szCs w:val="24"/>
-          <w:lang w:val="en-US"/>
-        </w:rPr>
-        <w:t xml:space="preserve"> Jadwal </w:t>
-      </w:r>
-      <w:proofErr w:type="spellStart"/>
-      <w:r>
-        <w:rPr>
-          <w:rFonts w:ascii="Arial" w:hAnsi="Arial" w:cs="Arial"/>
-          <w:i w:val="0"/>
-          <w:iCs w:val="0"/>
-          <w:color w:val="000000" w:themeColor="text1"/>
-          <w:sz w:val="24"/>
-          <w:szCs w:val="24"/>
-          <w:lang w:val="en-US"/>
-        </w:rPr>
-        <w:t>Aktualisasi</w:t>
-      </w:r>
-      <w:bookmarkEnd w:id="37"/>
-      <w:proofErr w:type="spellEnd"/>
+        <w:t xml:space="preserve"> Jadwal Aktualisasi</w:t>
+      </w:r>
+      <w:bookmarkEnd w:id="53"/>
+      <w:bookmarkEnd w:id="54"/>
+      <w:bookmarkEnd w:id="55"/>
     </w:p>
     <w:tbl>
       <w:tblPr>
@@ -33404,7 +33283,7 @@
       <w:pPr>
         <w:pStyle w:val="Style1"/>
       </w:pPr>
-      <w:bookmarkStart w:id="38" w:name="_Toc208909774"/>
+      <w:bookmarkStart w:id="56" w:name="_Toc208909774"/>
       <w:r>
         <w:t>BAB IV</w:t>
       </w:r>
@@ -33417,7 +33296,7 @@
       <w:r>
         <w:t>PELAKSANAAN AKTUALISASI</w:t>
       </w:r>
-      <w:bookmarkEnd w:id="38"/>
+      <w:bookmarkEnd w:id="56"/>
     </w:p>
     <w:p>
       <w:pPr>
@@ -37125,7 +37004,7 @@
       <w:pPr>
         <w:pStyle w:val="Style1"/>
       </w:pPr>
-      <w:bookmarkStart w:id="39" w:name="_Toc208909775"/>
+      <w:bookmarkStart w:id="57" w:name="_Toc208909775"/>
       <w:r>
         <w:t>BAB V</w:t>
       </w:r>
@@ -37138,7 +37017,7 @@
       <w:r>
         <w:t>PENUTUP</w:t>
       </w:r>
-      <w:bookmarkEnd w:id="39"/>
+      <w:bookmarkEnd w:id="57"/>
     </w:p>
     <w:p>
       <w:pPr>
@@ -37506,14 +37385,14 @@
           <w:lang w:val="sv-SE"/>
         </w:rPr>
       </w:pPr>
-      <w:bookmarkStart w:id="40" w:name="_Toc208909776"/>
+      <w:bookmarkStart w:id="58" w:name="_Toc208909776"/>
       <w:r>
         <w:rPr>
           <w:lang w:val="sv-SE"/>
         </w:rPr>
         <w:t>DAFTAR PUSTAKA</w:t>
       </w:r>
-      <w:bookmarkEnd w:id="40"/>
+      <w:bookmarkEnd w:id="58"/>
     </w:p>
     <w:p>
       <w:pPr>
@@ -38272,14 +38151,14 @@
           <w:lang w:val="en-ID"/>
         </w:rPr>
       </w:pPr>
-      <w:bookmarkStart w:id="41" w:name="_Toc208909777"/>
+      <w:bookmarkStart w:id="59" w:name="_Toc208909777"/>
       <w:r>
         <w:rPr>
           <w:lang w:val="en-ID"/>
         </w:rPr>
         <w:t>LAMPIRAN</w:t>
       </w:r>
-      <w:bookmarkEnd w:id="41"/>
+      <w:bookmarkEnd w:id="59"/>
     </w:p>
     <w:p>
       <w:pPr>

</xml_diff>